<commit_message>
Add research document and update the project plan
</commit_message>
<xml_diff>
--- a/Project Plan Template - English v1.1.docx
+++ b/Project Plan Template - English v1.1.docx
@@ -78,6 +78,15 @@
         </w:rPr>
         <w:t>Video call system</w:t>
       </w:r>
+      <w:r>
+        <w:rPr>
+          <w:b/>
+          <w:i/>
+          <w:sz w:val="52"/>
+          <w:lang w:val="en-GB"/>
+        </w:rPr>
+        <w:t xml:space="preserve"> for third year internship</w:t>
+      </w:r>
     </w:p>
     <w:p>
       <w:pPr>
@@ -114,24 +123,21 @@
           <w:lang w:val="en-GB"/>
         </w:rPr>
       </w:pPr>
-      <w:proofErr w:type="spellStart"/>
       <w:r>
         <w:rPr>
           <w:i/>
           <w:sz w:val="52"/>
           <w:lang w:val="en-GB"/>
         </w:rPr>
-        <w:t>SVb</w:t>
-      </w:r>
-      <w:proofErr w:type="spellEnd"/>
-      <w:r>
-        <w:rPr>
-          <w:i/>
-          <w:sz w:val="52"/>
+        <w:t>SVb employees</w:t>
+      </w:r>
+    </w:p>
+    <w:p>
+      <w:pPr>
+        <w:rPr>
           <w:lang w:val="en-GB"/>
         </w:rPr>
-        <w:t xml:space="preserve"> employees</w:t>
-      </w:r>
+      </w:pPr>
     </w:p>
     <w:p>
       <w:pPr>
@@ -163,27 +169,54 @@
     </w:p>
     <w:p>
       <w:pPr>
-        <w:rPr>
+        <w:shd w:val="clear" w:color="auto" w:fill="D9D9D9" w:themeFill="background1" w:themeFillShade="D9"/>
+        <w:rPr>
+          <w:sz w:val="16"/>
+          <w:szCs w:val="16"/>
           <w:lang w:val="en-GB"/>
         </w:rPr>
       </w:pPr>
+      <w:r>
+        <w:rPr>
+          <w:sz w:val="16"/>
+          <w:szCs w:val="16"/>
+          <w:lang w:val="en-GB"/>
+        </w:rPr>
+        <w:t>&lt;&lt;</w:t>
+      </w:r>
     </w:p>
     <w:p>
       <w:pPr>
         <w:shd w:val="clear" w:color="auto" w:fill="D9D9D9" w:themeFill="background1" w:themeFillShade="D9"/>
         <w:rPr>
-          <w:sz w:val="16"/>
-          <w:szCs w:val="16"/>
-          <w:lang w:val="en-GB"/>
-        </w:rPr>
-      </w:pPr>
-      <w:r>
-        <w:rPr>
-          <w:sz w:val="16"/>
-          <w:szCs w:val="16"/>
-          <w:lang w:val="en-GB"/>
-        </w:rPr>
-        <w:t>&lt;&lt;</w:t>
+          <w:i/>
+          <w:sz w:val="16"/>
+          <w:szCs w:val="16"/>
+        </w:rPr>
+      </w:pPr>
+      <w:r>
+        <w:rPr>
+          <w:i/>
+          <w:sz w:val="16"/>
+          <w:szCs w:val="16"/>
+        </w:rPr>
+        <w:t xml:space="preserve">This template can be used for all projects, </w:t>
+      </w:r>
+      <w:r>
+        <w:rPr>
+          <w:i/>
+          <w:sz w:val="16"/>
+          <w:szCs w:val="16"/>
+        </w:rPr>
+        <w:t>especially</w:t>
+      </w:r>
+      <w:r>
+        <w:rPr>
+          <w:i/>
+          <w:sz w:val="16"/>
+          <w:szCs w:val="16"/>
+        </w:rPr>
+        <w:t xml:space="preserve"> software engineering projects. Chapters or parts that are not applicable can be removed.</w:t>
       </w:r>
     </w:p>
     <w:p>
@@ -195,30 +228,6 @@
           <w:szCs w:val="16"/>
         </w:rPr>
       </w:pPr>
-      <w:r>
-        <w:rPr>
-          <w:i/>
-          <w:sz w:val="16"/>
-          <w:szCs w:val="16"/>
-        </w:rPr>
-        <w:t xml:space="preserve">This template can be used for all projects, </w:t>
-      </w:r>
-      <w:r>
-        <w:rPr>
-          <w:i/>
-          <w:sz w:val="16"/>
-          <w:szCs w:val="16"/>
-        </w:rPr>
-        <w:t>especially</w:t>
-      </w:r>
-      <w:r>
-        <w:rPr>
-          <w:i/>
-          <w:sz w:val="16"/>
-          <w:szCs w:val="16"/>
-        </w:rPr>
-        <w:t xml:space="preserve"> software engineering projects. Chapters or parts that are not applicable can be removed.</w:t>
-      </w:r>
     </w:p>
     <w:p>
       <w:pPr>
@@ -229,6 +238,30 @@
           <w:szCs w:val="16"/>
         </w:rPr>
       </w:pPr>
+      <w:r>
+        <w:rPr>
+          <w:i/>
+          <w:sz w:val="16"/>
+          <w:szCs w:val="16"/>
+        </w:rPr>
+        <w:t>Text in italic is background information and must be removed in the final version of your project</w:t>
+      </w:r>
+      <w:r>
+        <w:rPr>
+          <w:i/>
+          <w:sz w:val="16"/>
+          <w:szCs w:val="16"/>
+        </w:rPr>
+        <w:t xml:space="preserve"> </w:t>
+      </w:r>
+      <w:r>
+        <w:rPr>
+          <w:i/>
+          <w:sz w:val="16"/>
+          <w:szCs w:val="16"/>
+        </w:rPr>
+        <w:t>plan.</w:t>
+      </w:r>
     </w:p>
     <w:p>
       <w:pPr>
@@ -239,30 +272,6 @@
           <w:szCs w:val="16"/>
         </w:rPr>
       </w:pPr>
-      <w:r>
-        <w:rPr>
-          <w:i/>
-          <w:sz w:val="16"/>
-          <w:szCs w:val="16"/>
-        </w:rPr>
-        <w:t>Text in italic is background information and must be removed in the final version of your project</w:t>
-      </w:r>
-      <w:r>
-        <w:rPr>
-          <w:i/>
-          <w:sz w:val="16"/>
-          <w:szCs w:val="16"/>
-        </w:rPr>
-        <w:t xml:space="preserve"> </w:t>
-      </w:r>
-      <w:r>
-        <w:rPr>
-          <w:i/>
-          <w:sz w:val="16"/>
-          <w:szCs w:val="16"/>
-        </w:rPr>
-        <w:t>plan.</w:t>
-      </w:r>
     </w:p>
     <w:p>
       <w:pPr>
@@ -273,16 +282,6 @@
           <w:szCs w:val="16"/>
         </w:rPr>
       </w:pPr>
-    </w:p>
-    <w:p>
-      <w:pPr>
-        <w:shd w:val="clear" w:color="auto" w:fill="D9D9D9" w:themeFill="background1" w:themeFillShade="D9"/>
-        <w:rPr>
-          <w:i/>
-          <w:sz w:val="16"/>
-          <w:szCs w:val="16"/>
-        </w:rPr>
-      </w:pPr>
       <w:r>
         <w:rPr>
           <w:i/>
@@ -297,25 +296,7 @@
           <w:sz w:val="16"/>
           <w:szCs w:val="16"/>
         </w:rPr>
-        <w:t xml:space="preserve"> that this is a template and can be changed for own purposes, </w:t>
-      </w:r>
-      <w:proofErr w:type="gramStart"/>
-      <w:r>
-        <w:rPr>
-          <w:i/>
-          <w:sz w:val="16"/>
-          <w:szCs w:val="16"/>
-        </w:rPr>
-        <w:t>e.g.</w:t>
-      </w:r>
-      <w:proofErr w:type="gramEnd"/>
-      <w:r>
-        <w:rPr>
-          <w:i/>
-          <w:sz w:val="16"/>
-          <w:szCs w:val="16"/>
-        </w:rPr>
-        <w:t xml:space="preserve"> you can adapt the layout to the layouts as used at the company of your internship.</w:t>
+        <w:t xml:space="preserve"> that this is a template and can be changed for own purposes, e.g. you can adapt the layout to the layouts as used at the company of your internship.</w:t>
       </w:r>
     </w:p>
     <w:p>
@@ -751,6 +732,7 @@
                 <w:color w:val="353F49"/>
                 <w:szCs w:val="20"/>
               </w:rPr>
+              <w:lastRenderedPageBreak/>
               <w:t>Author</w:t>
             </w:r>
             <w:r>
@@ -1438,8 +1420,9 @@
             <w:rPr>
               <w:rFonts w:asciiTheme="minorHAnsi" w:eastAsiaTheme="minorEastAsia" w:hAnsiTheme="minorHAnsi" w:cstheme="minorBidi"/>
               <w:noProof/>
+              <w:kern w:val="2"/>
               <w:szCs w:val="22"/>
-              <w:lang w:val="en-GB" w:eastAsia="en-GB"/>
+              <w14:ligatures w14:val="standardContextual"/>
             </w:rPr>
           </w:pPr>
           <w:r>
@@ -1451,7 +1434,7 @@
           <w:r>
             <w:fldChar w:fldCharType="separate"/>
           </w:r>
-          <w:hyperlink w:anchor="_Toc42673512" w:history="1">
+          <w:hyperlink w:anchor="_Toc144913844" w:history="1">
             <w:r>
               <w:rPr>
                 <w:rStyle w:val="Hyperlink"/>
@@ -1463,8 +1446,9 @@
               <w:rPr>
                 <w:rFonts w:asciiTheme="minorHAnsi" w:eastAsiaTheme="minorEastAsia" w:hAnsiTheme="minorHAnsi" w:cstheme="minorBidi"/>
                 <w:noProof/>
+                <w:kern w:val="2"/>
                 <w:szCs w:val="22"/>
-                <w:lang w:val="en-GB" w:eastAsia="en-GB"/>
+                <w14:ligatures w14:val="standardContextual"/>
               </w:rPr>
               <w:tab/>
             </w:r>
@@ -1494,7 +1478,7 @@
                 <w:noProof/>
                 <w:webHidden/>
               </w:rPr>
-              <w:instrText xml:space="preserve"> PAGEREF _Toc42673512 \h </w:instrText>
+              <w:instrText xml:space="preserve"> PAGEREF _Toc144913844 \h </w:instrText>
             </w:r>
             <w:r>
               <w:rPr>
@@ -1534,12 +1518,13 @@
             <w:rPr>
               <w:rFonts w:asciiTheme="minorHAnsi" w:eastAsiaTheme="minorEastAsia" w:hAnsiTheme="minorHAnsi" w:cstheme="minorBidi"/>
               <w:noProof/>
+              <w:kern w:val="2"/>
               <w:sz w:val="22"/>
               <w:szCs w:val="22"/>
-              <w:lang w:val="en-GB" w:eastAsia="en-GB"/>
+              <w14:ligatures w14:val="standardContextual"/>
             </w:rPr>
           </w:pPr>
-          <w:hyperlink w:anchor="_Toc42673513" w:history="1">
+          <w:hyperlink w:anchor="_Toc144913845" w:history="1">
             <w:r>
               <w:rPr>
                 <w:rStyle w:val="Hyperlink"/>
@@ -1557,9 +1542,10 @@
               <w:rPr>
                 <w:rFonts w:asciiTheme="minorHAnsi" w:eastAsiaTheme="minorEastAsia" w:hAnsiTheme="minorHAnsi" w:cstheme="minorBidi"/>
                 <w:noProof/>
+                <w:kern w:val="2"/>
                 <w:sz w:val="22"/>
                 <w:szCs w:val="22"/>
-                <w:lang w:val="en-GB" w:eastAsia="en-GB"/>
+                <w14:ligatures w14:val="standardContextual"/>
               </w:rPr>
               <w:tab/>
             </w:r>
@@ -1589,7 +1575,7 @@
                 <w:noProof/>
                 <w:webHidden/>
               </w:rPr>
-              <w:instrText xml:space="preserve"> PAGEREF _Toc42673513 \h </w:instrText>
+              <w:instrText xml:space="preserve"> PAGEREF _Toc144913845 \h </w:instrText>
             </w:r>
             <w:r>
               <w:rPr>
@@ -1629,12 +1615,13 @@
             <w:rPr>
               <w:rFonts w:asciiTheme="minorHAnsi" w:eastAsiaTheme="minorEastAsia" w:hAnsiTheme="minorHAnsi" w:cstheme="minorBidi"/>
               <w:noProof/>
+              <w:kern w:val="2"/>
               <w:sz w:val="22"/>
               <w:szCs w:val="22"/>
-              <w:lang w:val="en-GB" w:eastAsia="en-GB"/>
+              <w14:ligatures w14:val="standardContextual"/>
             </w:rPr>
           </w:pPr>
-          <w:hyperlink w:anchor="_Toc42673514" w:history="1">
+          <w:hyperlink w:anchor="_Toc144913846" w:history="1">
             <w:r>
               <w:rPr>
                 <w:rStyle w:val="Hyperlink"/>
@@ -1652,9 +1639,10 @@
               <w:rPr>
                 <w:rFonts w:asciiTheme="minorHAnsi" w:eastAsiaTheme="minorEastAsia" w:hAnsiTheme="minorHAnsi" w:cstheme="minorBidi"/>
                 <w:noProof/>
+                <w:kern w:val="2"/>
                 <w:sz w:val="22"/>
                 <w:szCs w:val="22"/>
-                <w:lang w:val="en-GB" w:eastAsia="en-GB"/>
+                <w14:ligatures w14:val="standardContextual"/>
               </w:rPr>
               <w:tab/>
             </w:r>
@@ -1684,7 +1672,7 @@
                 <w:noProof/>
                 <w:webHidden/>
               </w:rPr>
-              <w:instrText xml:space="preserve"> PAGEREF _Toc42673514 \h </w:instrText>
+              <w:instrText xml:space="preserve"> PAGEREF _Toc144913846 \h </w:instrText>
             </w:r>
             <w:r>
               <w:rPr>
@@ -1724,12 +1712,13 @@
             <w:rPr>
               <w:rFonts w:asciiTheme="minorHAnsi" w:eastAsiaTheme="minorEastAsia" w:hAnsiTheme="minorHAnsi" w:cstheme="minorBidi"/>
               <w:noProof/>
+              <w:kern w:val="2"/>
               <w:sz w:val="22"/>
               <w:szCs w:val="22"/>
-              <w:lang w:val="en-GB" w:eastAsia="en-GB"/>
+              <w14:ligatures w14:val="standardContextual"/>
             </w:rPr>
           </w:pPr>
-          <w:hyperlink w:anchor="_Toc42673515" w:history="1">
+          <w:hyperlink w:anchor="_Toc144913847" w:history="1">
             <w:r>
               <w:rPr>
                 <w:rStyle w:val="Hyperlink"/>
@@ -1747,9 +1736,10 @@
               <w:rPr>
                 <w:rFonts w:asciiTheme="minorHAnsi" w:eastAsiaTheme="minorEastAsia" w:hAnsiTheme="minorHAnsi" w:cstheme="minorBidi"/>
                 <w:noProof/>
+                <w:kern w:val="2"/>
                 <w:sz w:val="22"/>
                 <w:szCs w:val="22"/>
-                <w:lang w:val="en-GB" w:eastAsia="en-GB"/>
+                <w14:ligatures w14:val="standardContextual"/>
               </w:rPr>
               <w:tab/>
             </w:r>
@@ -1779,7 +1769,7 @@
                 <w:noProof/>
                 <w:webHidden/>
               </w:rPr>
-              <w:instrText xml:space="preserve"> PAGEREF _Toc42673515 \h </w:instrText>
+              <w:instrText xml:space="preserve"> PAGEREF _Toc144913847 \h </w:instrText>
             </w:r>
             <w:r>
               <w:rPr>
@@ -1819,12 +1809,13 @@
             <w:rPr>
               <w:rFonts w:asciiTheme="minorHAnsi" w:eastAsiaTheme="minorEastAsia" w:hAnsiTheme="minorHAnsi" w:cstheme="minorBidi"/>
               <w:noProof/>
+              <w:kern w:val="2"/>
               <w:sz w:val="22"/>
               <w:szCs w:val="22"/>
-              <w:lang w:val="en-GB" w:eastAsia="en-GB"/>
+              <w14:ligatures w14:val="standardContextual"/>
             </w:rPr>
           </w:pPr>
-          <w:hyperlink w:anchor="_Toc42673516" w:history="1">
+          <w:hyperlink w:anchor="_Toc144913848" w:history="1">
             <w:r>
               <w:rPr>
                 <w:rStyle w:val="Hyperlink"/>
@@ -1842,9 +1833,10 @@
               <w:rPr>
                 <w:rFonts w:asciiTheme="minorHAnsi" w:eastAsiaTheme="minorEastAsia" w:hAnsiTheme="minorHAnsi" w:cstheme="minorBidi"/>
                 <w:noProof/>
+                <w:kern w:val="2"/>
                 <w:sz w:val="22"/>
                 <w:szCs w:val="22"/>
-                <w:lang w:val="en-GB" w:eastAsia="en-GB"/>
+                <w14:ligatures w14:val="standardContextual"/>
               </w:rPr>
               <w:tab/>
             </w:r>
@@ -1874,7 +1866,7 @@
                 <w:noProof/>
                 <w:webHidden/>
               </w:rPr>
-              <w:instrText xml:space="preserve"> PAGEREF _Toc42673516 \h </w:instrText>
+              <w:instrText xml:space="preserve"> PAGEREF _Toc144913848 \h </w:instrText>
             </w:r>
             <w:r>
               <w:rPr>
@@ -1894,7 +1886,7 @@
                 <w:noProof/>
                 <w:webHidden/>
               </w:rPr>
-              <w:t>4</w:t>
+              <w:t>5</w:t>
             </w:r>
             <w:r>
               <w:rPr>
@@ -1914,12 +1906,13 @@
             <w:rPr>
               <w:rFonts w:asciiTheme="minorHAnsi" w:eastAsiaTheme="minorEastAsia" w:hAnsiTheme="minorHAnsi" w:cstheme="minorBidi"/>
               <w:noProof/>
+              <w:kern w:val="2"/>
               <w:sz w:val="22"/>
               <w:szCs w:val="22"/>
-              <w:lang w:val="en-GB" w:eastAsia="en-GB"/>
+              <w14:ligatures w14:val="standardContextual"/>
             </w:rPr>
           </w:pPr>
-          <w:hyperlink w:anchor="_Toc42673517" w:history="1">
+          <w:hyperlink w:anchor="_Toc144913849" w:history="1">
             <w:r>
               <w:rPr>
                 <w:rStyle w:val="Hyperlink"/>
@@ -1937,9 +1930,10 @@
               <w:rPr>
                 <w:rFonts w:asciiTheme="minorHAnsi" w:eastAsiaTheme="minorEastAsia" w:hAnsiTheme="minorHAnsi" w:cstheme="minorBidi"/>
                 <w:noProof/>
+                <w:kern w:val="2"/>
                 <w:sz w:val="22"/>
                 <w:szCs w:val="22"/>
-                <w:lang w:val="en-GB" w:eastAsia="en-GB"/>
+                <w14:ligatures w14:val="standardContextual"/>
               </w:rPr>
               <w:tab/>
             </w:r>
@@ -1948,7 +1942,7 @@
                 <w:rStyle w:val="Hyperlink"/>
                 <w:noProof/>
               </w:rPr>
-              <w:t>Research questions</w:t>
+              <w:t>Research questions and methodology</w:t>
             </w:r>
             <w:r>
               <w:rPr>
@@ -1969,7 +1963,7 @@
                 <w:noProof/>
                 <w:webHidden/>
               </w:rPr>
-              <w:instrText xml:space="preserve"> PAGEREF _Toc42673517 \h </w:instrText>
+              <w:instrText xml:space="preserve"> PAGEREF _Toc144913849 \h </w:instrText>
             </w:r>
             <w:r>
               <w:rPr>
@@ -1989,7 +1983,7 @@
                 <w:noProof/>
                 <w:webHidden/>
               </w:rPr>
-              <w:t>4</w:t>
+              <w:t>5</w:t>
             </w:r>
             <w:r>
               <w:rPr>
@@ -2009,12 +2003,13 @@
             <w:rPr>
               <w:rFonts w:asciiTheme="minorHAnsi" w:eastAsiaTheme="minorEastAsia" w:hAnsiTheme="minorHAnsi" w:cstheme="minorBidi"/>
               <w:noProof/>
+              <w:kern w:val="2"/>
               <w:sz w:val="22"/>
               <w:szCs w:val="22"/>
-              <w:lang w:val="en-GB" w:eastAsia="en-GB"/>
+              <w14:ligatures w14:val="standardContextual"/>
             </w:rPr>
           </w:pPr>
-          <w:hyperlink w:anchor="_Toc42673518" w:history="1">
+          <w:hyperlink w:anchor="_Toc144913850" w:history="1">
             <w:r>
               <w:rPr>
                 <w:rStyle w:val="Hyperlink"/>
@@ -2032,9 +2027,10 @@
               <w:rPr>
                 <w:rFonts w:asciiTheme="minorHAnsi" w:eastAsiaTheme="minorEastAsia" w:hAnsiTheme="minorHAnsi" w:cstheme="minorBidi"/>
                 <w:noProof/>
+                <w:kern w:val="2"/>
                 <w:sz w:val="22"/>
                 <w:szCs w:val="22"/>
-                <w:lang w:val="en-GB" w:eastAsia="en-GB"/>
+                <w14:ligatures w14:val="standardContextual"/>
               </w:rPr>
               <w:tab/>
             </w:r>
@@ -2064,7 +2060,7 @@
                 <w:noProof/>
                 <w:webHidden/>
               </w:rPr>
-              <w:instrText xml:space="preserve"> PAGEREF _Toc42673518 \h </w:instrText>
+              <w:instrText xml:space="preserve"> PAGEREF _Toc144913850 \h </w:instrText>
             </w:r>
             <w:r>
               <w:rPr>
@@ -2084,7 +2080,7 @@
                 <w:noProof/>
                 <w:webHidden/>
               </w:rPr>
-              <w:t>4</w:t>
+              <w:t>6</w:t>
             </w:r>
             <w:r>
               <w:rPr>
@@ -2104,11 +2100,12 @@
             <w:rPr>
               <w:rFonts w:asciiTheme="minorHAnsi" w:eastAsiaTheme="minorEastAsia" w:hAnsiTheme="minorHAnsi" w:cstheme="minorBidi"/>
               <w:noProof/>
+              <w:kern w:val="2"/>
               <w:szCs w:val="22"/>
-              <w:lang w:val="en-GB" w:eastAsia="en-GB"/>
+              <w14:ligatures w14:val="standardContextual"/>
             </w:rPr>
           </w:pPr>
-          <w:hyperlink w:anchor="_Toc42673519" w:history="1">
+          <w:hyperlink w:anchor="_Toc144913851" w:history="1">
             <w:r>
               <w:rPr>
                 <w:rStyle w:val="Hyperlink"/>
@@ -2120,8 +2117,9 @@
               <w:rPr>
                 <w:rFonts w:asciiTheme="minorHAnsi" w:eastAsiaTheme="minorEastAsia" w:hAnsiTheme="minorHAnsi" w:cstheme="minorBidi"/>
                 <w:noProof/>
+                <w:kern w:val="2"/>
                 <w:szCs w:val="22"/>
-                <w:lang w:val="en-GB" w:eastAsia="en-GB"/>
+                <w14:ligatures w14:val="standardContextual"/>
               </w:rPr>
               <w:tab/>
             </w:r>
@@ -2130,7 +2128,7 @@
                 <w:rStyle w:val="Hyperlink"/>
                 <w:noProof/>
               </w:rPr>
-              <w:t>Project Organisation</w:t>
+              <w:t>Project organisation</w:t>
             </w:r>
             <w:r>
               <w:rPr>
@@ -2151,7 +2149,7 @@
                 <w:noProof/>
                 <w:webHidden/>
               </w:rPr>
-              <w:instrText xml:space="preserve"> PAGEREF _Toc42673519 \h </w:instrText>
+              <w:instrText xml:space="preserve"> PAGEREF _Toc144913851 \h </w:instrText>
             </w:r>
             <w:r>
               <w:rPr>
@@ -2171,7 +2169,7 @@
                 <w:noProof/>
                 <w:webHidden/>
               </w:rPr>
-              <w:t>6</w:t>
+              <w:t>7</w:t>
             </w:r>
             <w:r>
               <w:rPr>
@@ -2191,12 +2189,13 @@
             <w:rPr>
               <w:rFonts w:asciiTheme="minorHAnsi" w:eastAsiaTheme="minorEastAsia" w:hAnsiTheme="minorHAnsi" w:cstheme="minorBidi"/>
               <w:noProof/>
+              <w:kern w:val="2"/>
               <w:sz w:val="22"/>
               <w:szCs w:val="22"/>
-              <w:lang w:val="en-GB" w:eastAsia="en-GB"/>
+              <w14:ligatures w14:val="standardContextual"/>
             </w:rPr>
           </w:pPr>
-          <w:hyperlink w:anchor="_Toc42673520" w:history="1">
+          <w:hyperlink w:anchor="_Toc144913852" w:history="1">
             <w:r>
               <w:rPr>
                 <w:rStyle w:val="Hyperlink"/>
@@ -2214,9 +2213,10 @@
               <w:rPr>
                 <w:rFonts w:asciiTheme="minorHAnsi" w:eastAsiaTheme="minorEastAsia" w:hAnsiTheme="minorHAnsi" w:cstheme="minorBidi"/>
                 <w:noProof/>
+                <w:kern w:val="2"/>
                 <w:sz w:val="22"/>
                 <w:szCs w:val="22"/>
-                <w:lang w:val="en-GB" w:eastAsia="en-GB"/>
+                <w14:ligatures w14:val="standardContextual"/>
               </w:rPr>
               <w:tab/>
             </w:r>
@@ -2246,7 +2246,7 @@
                 <w:noProof/>
                 <w:webHidden/>
               </w:rPr>
-              <w:instrText xml:space="preserve"> PAGEREF _Toc42673520 \h </w:instrText>
+              <w:instrText xml:space="preserve"> PAGEREF _Toc144913852 \h </w:instrText>
             </w:r>
             <w:r>
               <w:rPr>
@@ -2266,7 +2266,7 @@
                 <w:noProof/>
                 <w:webHidden/>
               </w:rPr>
-              <w:t>6</w:t>
+              <w:t>7</w:t>
             </w:r>
             <w:r>
               <w:rPr>
@@ -2286,12 +2286,13 @@
             <w:rPr>
               <w:rFonts w:asciiTheme="minorHAnsi" w:eastAsiaTheme="minorEastAsia" w:hAnsiTheme="minorHAnsi" w:cstheme="minorBidi"/>
               <w:noProof/>
+              <w:kern w:val="2"/>
               <w:sz w:val="22"/>
               <w:szCs w:val="22"/>
-              <w:lang w:val="en-GB" w:eastAsia="en-GB"/>
+              <w14:ligatures w14:val="standardContextual"/>
             </w:rPr>
           </w:pPr>
-          <w:hyperlink w:anchor="_Toc42673521" w:history="1">
+          <w:hyperlink w:anchor="_Toc144913853" w:history="1">
             <w:r>
               <w:rPr>
                 <w:rStyle w:val="Hyperlink"/>
@@ -2309,9 +2310,10 @@
               <w:rPr>
                 <w:rFonts w:asciiTheme="minorHAnsi" w:eastAsiaTheme="minorEastAsia" w:hAnsiTheme="minorHAnsi" w:cstheme="minorBidi"/>
                 <w:noProof/>
+                <w:kern w:val="2"/>
                 <w:sz w:val="22"/>
                 <w:szCs w:val="22"/>
-                <w:lang w:val="en-GB" w:eastAsia="en-GB"/>
+                <w14:ligatures w14:val="standardContextual"/>
               </w:rPr>
               <w:tab/>
             </w:r>
@@ -2341,7 +2343,7 @@
                 <w:noProof/>
                 <w:webHidden/>
               </w:rPr>
-              <w:instrText xml:space="preserve"> PAGEREF _Toc42673521 \h </w:instrText>
+              <w:instrText xml:space="preserve"> PAGEREF _Toc144913853 \h </w:instrText>
             </w:r>
             <w:r>
               <w:rPr>
@@ -2361,7 +2363,7 @@
                 <w:noProof/>
                 <w:webHidden/>
               </w:rPr>
-              <w:t>6</w:t>
+              <w:t>7</w:t>
             </w:r>
             <w:r>
               <w:rPr>
@@ -2381,11 +2383,12 @@
             <w:rPr>
               <w:rFonts w:asciiTheme="minorHAnsi" w:eastAsiaTheme="minorEastAsia" w:hAnsiTheme="minorHAnsi" w:cstheme="minorBidi"/>
               <w:noProof/>
+              <w:kern w:val="2"/>
               <w:szCs w:val="22"/>
-              <w:lang w:val="en-GB" w:eastAsia="en-GB"/>
+              <w14:ligatures w14:val="standardContextual"/>
             </w:rPr>
           </w:pPr>
-          <w:hyperlink w:anchor="_Toc42673522" w:history="1">
+          <w:hyperlink w:anchor="_Toc144913854" w:history="1">
             <w:r>
               <w:rPr>
                 <w:rStyle w:val="Hyperlink"/>
@@ -2397,8 +2400,9 @@
               <w:rPr>
                 <w:rFonts w:asciiTheme="minorHAnsi" w:eastAsiaTheme="minorEastAsia" w:hAnsiTheme="minorHAnsi" w:cstheme="minorBidi"/>
                 <w:noProof/>
+                <w:kern w:val="2"/>
                 <w:szCs w:val="22"/>
-                <w:lang w:val="en-GB" w:eastAsia="en-GB"/>
+                <w14:ligatures w14:val="standardContextual"/>
               </w:rPr>
               <w:tab/>
             </w:r>
@@ -2428,7 +2432,7 @@
                 <w:noProof/>
                 <w:webHidden/>
               </w:rPr>
-              <w:instrText xml:space="preserve"> PAGEREF _Toc42673522 \h </w:instrText>
+              <w:instrText xml:space="preserve"> PAGEREF _Toc144913854 \h </w:instrText>
             </w:r>
             <w:r>
               <w:rPr>
@@ -2448,7 +2452,7 @@
                 <w:noProof/>
                 <w:webHidden/>
               </w:rPr>
-              <w:t>7</w:t>
+              <w:t>8</w:t>
             </w:r>
             <w:r>
               <w:rPr>
@@ -2468,12 +2472,13 @@
             <w:rPr>
               <w:rFonts w:asciiTheme="minorHAnsi" w:eastAsiaTheme="minorEastAsia" w:hAnsiTheme="minorHAnsi" w:cstheme="minorBidi"/>
               <w:noProof/>
+              <w:kern w:val="2"/>
               <w:sz w:val="22"/>
               <w:szCs w:val="22"/>
-              <w:lang w:val="en-GB" w:eastAsia="en-GB"/>
+              <w14:ligatures w14:val="standardContextual"/>
             </w:rPr>
           </w:pPr>
-          <w:hyperlink w:anchor="_Toc42673523" w:history="1">
+          <w:hyperlink w:anchor="_Toc144913855" w:history="1">
             <w:r>
               <w:rPr>
                 <w:rStyle w:val="Hyperlink"/>
@@ -2491,9 +2496,10 @@
               <w:rPr>
                 <w:rFonts w:asciiTheme="minorHAnsi" w:eastAsiaTheme="minorEastAsia" w:hAnsiTheme="minorHAnsi" w:cstheme="minorBidi"/>
                 <w:noProof/>
+                <w:kern w:val="2"/>
                 <w:sz w:val="22"/>
                 <w:szCs w:val="22"/>
-                <w:lang w:val="en-GB" w:eastAsia="en-GB"/>
+                <w14:ligatures w14:val="standardContextual"/>
               </w:rPr>
               <w:tab/>
             </w:r>
@@ -2523,7 +2529,7 @@
                 <w:noProof/>
                 <w:webHidden/>
               </w:rPr>
-              <w:instrText xml:space="preserve"> PAGEREF _Toc42673523 \h </w:instrText>
+              <w:instrText xml:space="preserve"> PAGEREF _Toc144913855 \h </w:instrText>
             </w:r>
             <w:r>
               <w:rPr>
@@ -2543,7 +2549,7 @@
                 <w:noProof/>
                 <w:webHidden/>
               </w:rPr>
-              <w:t>7</w:t>
+              <w:t>8</w:t>
             </w:r>
             <w:r>
               <w:rPr>
@@ -2563,12 +2569,13 @@
             <w:rPr>
               <w:rFonts w:asciiTheme="minorHAnsi" w:eastAsiaTheme="minorEastAsia" w:hAnsiTheme="minorHAnsi" w:cstheme="minorBidi"/>
               <w:noProof/>
+              <w:kern w:val="2"/>
               <w:sz w:val="22"/>
               <w:szCs w:val="22"/>
-              <w:lang w:val="en-GB" w:eastAsia="en-GB"/>
+              <w14:ligatures w14:val="standardContextual"/>
             </w:rPr>
           </w:pPr>
-          <w:hyperlink w:anchor="_Toc42673524" w:history="1">
+          <w:hyperlink w:anchor="_Toc144913856" w:history="1">
             <w:r>
               <w:rPr>
                 <w:rStyle w:val="Hyperlink"/>
@@ -2586,9 +2593,10 @@
               <w:rPr>
                 <w:rFonts w:asciiTheme="minorHAnsi" w:eastAsiaTheme="minorEastAsia" w:hAnsiTheme="minorHAnsi" w:cstheme="minorBidi"/>
                 <w:noProof/>
+                <w:kern w:val="2"/>
                 <w:sz w:val="22"/>
                 <w:szCs w:val="22"/>
-                <w:lang w:val="en-GB" w:eastAsia="en-GB"/>
+                <w14:ligatures w14:val="standardContextual"/>
               </w:rPr>
               <w:tab/>
             </w:r>
@@ -2618,7 +2626,7 @@
                 <w:noProof/>
                 <w:webHidden/>
               </w:rPr>
-              <w:instrText xml:space="preserve"> PAGEREF _Toc42673524 \h </w:instrText>
+              <w:instrText xml:space="preserve"> PAGEREF _Toc144913856 \h </w:instrText>
             </w:r>
             <w:r>
               <w:rPr>
@@ -2638,7 +2646,7 @@
                 <w:noProof/>
                 <w:webHidden/>
               </w:rPr>
-              <w:t>7</w:t>
+              <w:t>8</w:t>
             </w:r>
             <w:r>
               <w:rPr>
@@ -2658,16 +2666,16 @@
             <w:rPr>
               <w:rFonts w:asciiTheme="minorHAnsi" w:eastAsiaTheme="minorEastAsia" w:hAnsiTheme="minorHAnsi" w:cstheme="minorBidi"/>
               <w:noProof/>
+              <w:kern w:val="2"/>
               <w:szCs w:val="22"/>
-              <w:lang w:val="en-GB" w:eastAsia="en-GB"/>
+              <w14:ligatures w14:val="standardContextual"/>
             </w:rPr>
           </w:pPr>
-          <w:hyperlink w:anchor="_Toc42673525" w:history="1">
+          <w:hyperlink w:anchor="_Toc144913857" w:history="1">
             <w:r>
               <w:rPr>
                 <w:rStyle w:val="Hyperlink"/>
                 <w:noProof/>
-                <w:lang w:val="en-GB"/>
               </w:rPr>
               <w:t>4.</w:t>
             </w:r>
@@ -2675,8 +2683,9 @@
               <w:rPr>
                 <w:rFonts w:asciiTheme="minorHAnsi" w:eastAsiaTheme="minorEastAsia" w:hAnsiTheme="minorHAnsi" w:cstheme="minorBidi"/>
                 <w:noProof/>
+                <w:kern w:val="2"/>
                 <w:szCs w:val="22"/>
-                <w:lang w:val="en-GB" w:eastAsia="en-GB"/>
+                <w14:ligatures w14:val="standardContextual"/>
               </w:rPr>
               <w:tab/>
             </w:r>
@@ -2684,7 +2693,6 @@
               <w:rPr>
                 <w:rStyle w:val="Hyperlink"/>
                 <w:noProof/>
-                <w:lang w:val="en-GB"/>
               </w:rPr>
               <w:t>Testing strategy and configuration management</w:t>
             </w:r>
@@ -2707,7 +2715,7 @@
                 <w:noProof/>
                 <w:webHidden/>
               </w:rPr>
-              <w:instrText xml:space="preserve"> PAGEREF _Toc42673525 \h </w:instrText>
+              <w:instrText xml:space="preserve"> PAGEREF _Toc144913857 \h </w:instrText>
             </w:r>
             <w:r>
               <w:rPr>
@@ -2727,7 +2735,7 @@
                 <w:noProof/>
                 <w:webHidden/>
               </w:rPr>
-              <w:t>8</w:t>
+              <w:t>10</w:t>
             </w:r>
             <w:r>
               <w:rPr>
@@ -2747,12 +2755,13 @@
             <w:rPr>
               <w:rFonts w:asciiTheme="minorHAnsi" w:eastAsiaTheme="minorEastAsia" w:hAnsiTheme="minorHAnsi" w:cstheme="minorBidi"/>
               <w:noProof/>
+              <w:kern w:val="2"/>
               <w:sz w:val="22"/>
               <w:szCs w:val="22"/>
-              <w:lang w:val="en-GB" w:eastAsia="en-GB"/>
+              <w14:ligatures w14:val="standardContextual"/>
             </w:rPr>
           </w:pPr>
-          <w:hyperlink w:anchor="_Toc42673526" w:history="1">
+          <w:hyperlink w:anchor="_Toc144913858" w:history="1">
             <w:r>
               <w:rPr>
                 <w:rStyle w:val="Hyperlink"/>
@@ -2770,9 +2779,10 @@
               <w:rPr>
                 <w:rFonts w:asciiTheme="minorHAnsi" w:eastAsiaTheme="minorEastAsia" w:hAnsiTheme="minorHAnsi" w:cstheme="minorBidi"/>
                 <w:noProof/>
+                <w:kern w:val="2"/>
                 <w:sz w:val="22"/>
                 <w:szCs w:val="22"/>
-                <w:lang w:val="en-GB" w:eastAsia="en-GB"/>
+                <w14:ligatures w14:val="standardContextual"/>
               </w:rPr>
               <w:tab/>
             </w:r>
@@ -2802,7 +2812,7 @@
                 <w:noProof/>
                 <w:webHidden/>
               </w:rPr>
-              <w:instrText xml:space="preserve"> PAGEREF _Toc42673526 \h </w:instrText>
+              <w:instrText xml:space="preserve"> PAGEREF _Toc144913858 \h </w:instrText>
             </w:r>
             <w:r>
               <w:rPr>
@@ -2822,7 +2832,7 @@
                 <w:noProof/>
                 <w:webHidden/>
               </w:rPr>
-              <w:t>8</w:t>
+              <w:t>10</w:t>
             </w:r>
             <w:r>
               <w:rPr>
@@ -2842,12 +2852,13 @@
             <w:rPr>
               <w:rFonts w:asciiTheme="minorHAnsi" w:eastAsiaTheme="minorEastAsia" w:hAnsiTheme="minorHAnsi" w:cstheme="minorBidi"/>
               <w:noProof/>
+              <w:kern w:val="2"/>
               <w:sz w:val="22"/>
               <w:szCs w:val="22"/>
-              <w:lang w:val="en-GB" w:eastAsia="en-GB"/>
+              <w14:ligatures w14:val="standardContextual"/>
             </w:rPr>
           </w:pPr>
-          <w:hyperlink w:anchor="_Toc42673527" w:history="1">
+          <w:hyperlink w:anchor="_Toc144913859" w:history="1">
             <w:r>
               <w:rPr>
                 <w:rStyle w:val="Hyperlink"/>
@@ -2865,9 +2876,10 @@
               <w:rPr>
                 <w:rFonts w:asciiTheme="minorHAnsi" w:eastAsiaTheme="minorEastAsia" w:hAnsiTheme="minorHAnsi" w:cstheme="minorBidi"/>
                 <w:noProof/>
+                <w:kern w:val="2"/>
                 <w:sz w:val="22"/>
                 <w:szCs w:val="22"/>
-                <w:lang w:val="en-GB" w:eastAsia="en-GB"/>
+                <w14:ligatures w14:val="standardContextual"/>
               </w:rPr>
               <w:tab/>
             </w:r>
@@ -2897,7 +2909,7 @@
                 <w:noProof/>
                 <w:webHidden/>
               </w:rPr>
-              <w:instrText xml:space="preserve"> PAGEREF _Toc42673527 \h </w:instrText>
+              <w:instrText xml:space="preserve"> PAGEREF _Toc144913859 \h </w:instrText>
             </w:r>
             <w:r>
               <w:rPr>
@@ -2917,7 +2929,7 @@
                 <w:noProof/>
                 <w:webHidden/>
               </w:rPr>
-              <w:t>8</w:t>
+              <w:t>10</w:t>
             </w:r>
             <w:r>
               <w:rPr>
@@ -2937,12 +2949,13 @@
             <w:rPr>
               <w:rFonts w:asciiTheme="minorHAnsi" w:eastAsiaTheme="minorEastAsia" w:hAnsiTheme="minorHAnsi" w:cstheme="minorBidi"/>
               <w:noProof/>
+              <w:kern w:val="2"/>
               <w:sz w:val="22"/>
               <w:szCs w:val="22"/>
-              <w:lang w:val="en-GB" w:eastAsia="en-GB"/>
+              <w14:ligatures w14:val="standardContextual"/>
             </w:rPr>
           </w:pPr>
-          <w:hyperlink w:anchor="_Toc42673528" w:history="1">
+          <w:hyperlink w:anchor="_Toc144913860" w:history="1">
             <w:r>
               <w:rPr>
                 <w:rStyle w:val="Hyperlink"/>
@@ -2960,9 +2973,10 @@
               <w:rPr>
                 <w:rFonts w:asciiTheme="minorHAnsi" w:eastAsiaTheme="minorEastAsia" w:hAnsiTheme="minorHAnsi" w:cstheme="minorBidi"/>
                 <w:noProof/>
+                <w:kern w:val="2"/>
                 <w:sz w:val="22"/>
                 <w:szCs w:val="22"/>
-                <w:lang w:val="en-GB" w:eastAsia="en-GB"/>
+                <w14:ligatures w14:val="standardContextual"/>
               </w:rPr>
               <w:tab/>
             </w:r>
@@ -2992,7 +3006,7 @@
                 <w:noProof/>
                 <w:webHidden/>
               </w:rPr>
-              <w:instrText xml:space="preserve"> PAGEREF _Toc42673528 \h </w:instrText>
+              <w:instrText xml:space="preserve"> PAGEREF _Toc144913860 \h </w:instrText>
             </w:r>
             <w:r>
               <w:rPr>
@@ -3012,7 +3026,7 @@
                 <w:noProof/>
                 <w:webHidden/>
               </w:rPr>
-              <w:t>8</w:t>
+              <w:t>10</w:t>
             </w:r>
             <w:r>
               <w:rPr>
@@ -3032,11 +3046,12 @@
             <w:rPr>
               <w:rFonts w:asciiTheme="minorHAnsi" w:eastAsiaTheme="minorEastAsia" w:hAnsiTheme="minorHAnsi" w:cstheme="minorBidi"/>
               <w:noProof/>
+              <w:kern w:val="2"/>
               <w:szCs w:val="22"/>
-              <w:lang w:val="en-GB" w:eastAsia="en-GB"/>
+              <w14:ligatures w14:val="standardContextual"/>
             </w:rPr>
           </w:pPr>
-          <w:hyperlink w:anchor="_Toc42673529" w:history="1">
+          <w:hyperlink w:anchor="_Toc144913861" w:history="1">
             <w:r>
               <w:rPr>
                 <w:rStyle w:val="Hyperlink"/>
@@ -3048,8 +3063,9 @@
               <w:rPr>
                 <w:rFonts w:asciiTheme="minorHAnsi" w:eastAsiaTheme="minorEastAsia" w:hAnsiTheme="minorHAnsi" w:cstheme="minorBidi"/>
                 <w:noProof/>
+                <w:kern w:val="2"/>
                 <w:szCs w:val="22"/>
-                <w:lang w:val="en-GB" w:eastAsia="en-GB"/>
+                <w14:ligatures w14:val="standardContextual"/>
               </w:rPr>
               <w:tab/>
             </w:r>
@@ -3058,7 +3074,7 @@
                 <w:rStyle w:val="Hyperlink"/>
                 <w:noProof/>
               </w:rPr>
-              <w:t>Finances and Risk</w:t>
+              <w:t>Risk</w:t>
             </w:r>
             <w:r>
               <w:rPr>
@@ -3079,7 +3095,7 @@
                 <w:noProof/>
                 <w:webHidden/>
               </w:rPr>
-              <w:instrText xml:space="preserve"> PAGEREF _Toc42673529 \h </w:instrText>
+              <w:instrText xml:space="preserve"> PAGEREF _Toc144913861 \h </w:instrText>
             </w:r>
             <w:r>
               <w:rPr>
@@ -3099,7 +3115,7 @@
                 <w:noProof/>
                 <w:webHidden/>
               </w:rPr>
-              <w:t>9</w:t>
+              <w:t>11</w:t>
             </w:r>
             <w:r>
               <w:rPr>
@@ -3119,12 +3135,13 @@
             <w:rPr>
               <w:rFonts w:asciiTheme="minorHAnsi" w:eastAsiaTheme="minorEastAsia" w:hAnsiTheme="minorHAnsi" w:cstheme="minorBidi"/>
               <w:noProof/>
+              <w:kern w:val="2"/>
               <w:sz w:val="22"/>
               <w:szCs w:val="22"/>
-              <w:lang w:val="en-GB" w:eastAsia="en-GB"/>
+              <w14:ligatures w14:val="standardContextual"/>
             </w:rPr>
           </w:pPr>
-          <w:hyperlink w:anchor="_Toc42673530" w:history="1">
+          <w:hyperlink w:anchor="_Toc144913862" w:history="1">
             <w:r>
               <w:rPr>
                 <w:rStyle w:val="Hyperlink"/>
@@ -3142,9 +3159,10 @@
               <w:rPr>
                 <w:rFonts w:asciiTheme="minorHAnsi" w:eastAsiaTheme="minorEastAsia" w:hAnsiTheme="minorHAnsi" w:cstheme="minorBidi"/>
                 <w:noProof/>
+                <w:kern w:val="2"/>
                 <w:sz w:val="22"/>
                 <w:szCs w:val="22"/>
-                <w:lang w:val="en-GB" w:eastAsia="en-GB"/>
+                <w14:ligatures w14:val="standardContextual"/>
               </w:rPr>
               <w:tab/>
             </w:r>
@@ -3153,7 +3171,7 @@
                 <w:rStyle w:val="Hyperlink"/>
                 <w:noProof/>
               </w:rPr>
-              <w:t>Project budget</w:t>
+              <w:t>Risk and mitigation</w:t>
             </w:r>
             <w:r>
               <w:rPr>
@@ -3174,7 +3192,7 @@
                 <w:noProof/>
                 <w:webHidden/>
               </w:rPr>
-              <w:instrText xml:space="preserve"> PAGEREF _Toc42673530 \h </w:instrText>
+              <w:instrText xml:space="preserve"> PAGEREF _Toc144913862 \h </w:instrText>
             </w:r>
             <w:r>
               <w:rPr>
@@ -3194,102 +3212,7 @@
                 <w:noProof/>
                 <w:webHidden/>
               </w:rPr>
-              <w:t>9</w:t>
-            </w:r>
-            <w:r>
-              <w:rPr>
-                <w:noProof/>
-                <w:webHidden/>
-              </w:rPr>
-              <w:fldChar w:fldCharType="end"/>
-            </w:r>
-          </w:hyperlink>
-        </w:p>
-        <w:p>
-          <w:pPr>
-            <w:pStyle w:val="TOC2"/>
-            <w:tabs>
-              <w:tab w:val="left" w:pos="880"/>
-            </w:tabs>
-            <w:rPr>
-              <w:rFonts w:asciiTheme="minorHAnsi" w:eastAsiaTheme="minorEastAsia" w:hAnsiTheme="minorHAnsi" w:cstheme="minorBidi"/>
-              <w:noProof/>
-              <w:sz w:val="22"/>
-              <w:szCs w:val="22"/>
-              <w:lang w:val="en-GB" w:eastAsia="en-GB"/>
-            </w:rPr>
-          </w:pPr>
-          <w:hyperlink w:anchor="_Toc42673531" w:history="1">
-            <w:r>
-              <w:rPr>
-                <w:rStyle w:val="Hyperlink"/>
-                <w:noProof/>
-                <w14:scene3d>
-                  <w14:camera w14:prst="orthographicFront"/>
-                  <w14:lightRig w14:rig="threePt" w14:dir="t">
-                    <w14:rot w14:lat="0" w14:lon="0" w14:rev="0"/>
-                  </w14:lightRig>
-                </w14:scene3d>
-              </w:rPr>
-              <w:t>5.2</w:t>
-            </w:r>
-            <w:r>
-              <w:rPr>
-                <w:rFonts w:asciiTheme="minorHAnsi" w:eastAsiaTheme="minorEastAsia" w:hAnsiTheme="minorHAnsi" w:cstheme="minorBidi"/>
-                <w:noProof/>
-                <w:sz w:val="22"/>
-                <w:szCs w:val="22"/>
-                <w:lang w:val="en-GB" w:eastAsia="en-GB"/>
-              </w:rPr>
-              <w:tab/>
-            </w:r>
-            <w:r>
-              <w:rPr>
-                <w:rStyle w:val="Hyperlink"/>
-                <w:noProof/>
-              </w:rPr>
-              <w:t>Risk and mitigation</w:t>
-            </w:r>
-            <w:r>
-              <w:rPr>
-                <w:noProof/>
-                <w:webHidden/>
-              </w:rPr>
-              <w:tab/>
-            </w:r>
-            <w:r>
-              <w:rPr>
-                <w:noProof/>
-                <w:webHidden/>
-              </w:rPr>
-              <w:fldChar w:fldCharType="begin"/>
-            </w:r>
-            <w:r>
-              <w:rPr>
-                <w:noProof/>
-                <w:webHidden/>
-              </w:rPr>
-              <w:instrText xml:space="preserve"> PAGEREF _Toc42673531 \h </w:instrText>
-            </w:r>
-            <w:r>
-              <w:rPr>
-                <w:noProof/>
-                <w:webHidden/>
-              </w:rPr>
-            </w:r>
-            <w:r>
-              <w:rPr>
-                <w:noProof/>
-                <w:webHidden/>
-              </w:rPr>
-              <w:fldChar w:fldCharType="separate"/>
-            </w:r>
-            <w:r>
-              <w:rPr>
-                <w:noProof/>
-                <w:webHidden/>
-              </w:rPr>
-              <w:t>9</w:t>
+              <w:t>11</w:t>
             </w:r>
             <w:r>
               <w:rPr>
@@ -3317,7 +3240,7 @@
       <w:pPr>
         <w:pStyle w:val="Heading1"/>
       </w:pPr>
-      <w:bookmarkStart w:id="3" w:name="_Toc42673512"/>
+      <w:bookmarkStart w:id="3" w:name="_Toc144913844"/>
       <w:r>
         <w:lastRenderedPageBreak/>
         <w:t>Project assignment</w:t>
@@ -3329,7 +3252,7 @@
         <w:pStyle w:val="Heading2"/>
       </w:pPr>
       <w:bookmarkStart w:id="4" w:name="_Toc507670773"/>
-      <w:bookmarkStart w:id="5" w:name="_Toc42673513"/>
+      <w:bookmarkStart w:id="5" w:name="_Toc144913845"/>
       <w:r>
         <w:t>Context</w:t>
       </w:r>
@@ -3414,221 +3337,79 @@
         <w:rPr>
           <w:iCs/>
         </w:rPr>
-        <w:t xml:space="preserve">ITP Caribbean </w:t>
-      </w:r>
-      <w:proofErr w:type="gramStart"/>
+        <w:t>ITP Caribbean is located in</w:t>
+      </w:r>
       <w:r>
         <w:rPr>
           <w:iCs/>
         </w:rPr>
-        <w:t>is located in</w:t>
-      </w:r>
-      <w:proofErr w:type="gramEnd"/>
+        <w:t xml:space="preserve"> Rumbastraat in</w:t>
+      </w:r>
       <w:r>
         <w:rPr>
           <w:iCs/>
         </w:rPr>
-        <w:t xml:space="preserve"> </w:t>
-      </w:r>
-      <w:proofErr w:type="spellStart"/>
+        <w:t xml:space="preserve"> Oranjestad, Aruba. The Company activities are IT </w:t>
+      </w:r>
       <w:r>
         <w:rPr>
           <w:iCs/>
         </w:rPr>
-        <w:t>Rumbastraat</w:t>
-      </w:r>
-      <w:proofErr w:type="spellEnd"/>
+        <w:t xml:space="preserve">Consultancy, developing software solutions, network administration serves and health care. </w:t>
+      </w:r>
       <w:r>
         <w:rPr>
           <w:iCs/>
         </w:rPr>
-        <w:t xml:space="preserve"> in</w:t>
+        <w:t>They’re</w:t>
       </w:r>
       <w:r>
         <w:rPr>
           <w:iCs/>
         </w:rPr>
-        <w:t xml:space="preserve"> </w:t>
-      </w:r>
-      <w:proofErr w:type="spellStart"/>
+        <w:t xml:space="preserve"> currently working with </w:t>
+      </w:r>
       <w:r>
         <w:rPr>
           <w:iCs/>
         </w:rPr>
-        <w:t>Oranjestad</w:t>
-      </w:r>
-      <w:proofErr w:type="spellEnd"/>
+        <w:t>one of their largest clients, SVb (Sociale Verzekeringsbank in Aruba)</w:t>
+      </w:r>
       <w:r>
         <w:rPr>
           <w:iCs/>
         </w:rPr>
-        <w:t xml:space="preserve">, Aruba. The Company activities are IT </w:t>
+        <w:t xml:space="preserve"> to create </w:t>
       </w:r>
       <w:r>
         <w:rPr>
           <w:iCs/>
         </w:rPr>
-        <w:t xml:space="preserve">Consultancy, developing software solutions, network administration serves and health care. </w:t>
+        <w:t>a</w:t>
       </w:r>
       <w:r>
         <w:rPr>
           <w:iCs/>
         </w:rPr>
-        <w:t>They’re</w:t>
+        <w:t xml:space="preserve"> video call system on the application</w:t>
       </w:r>
       <w:r>
         <w:rPr>
           <w:iCs/>
         </w:rPr>
-        <w:t xml:space="preserve"> currently working with </w:t>
+        <w:t>.</w:t>
       </w:r>
       <w:r>
         <w:rPr>
           <w:iCs/>
         </w:rPr>
-        <w:t xml:space="preserve">one of their largest clients, </w:t>
-      </w:r>
-      <w:proofErr w:type="spellStart"/>
+        <w:t xml:space="preserve"> The application is called PRAS, it stands for </w:t>
+      </w:r>
       <w:r>
         <w:rPr>
           <w:iCs/>
         </w:rPr>
-        <w:t>SVb</w:t>
-      </w:r>
-      <w:proofErr w:type="spellEnd"/>
-      <w:r>
-        <w:rPr>
-          <w:iCs/>
-        </w:rPr>
-        <w:t xml:space="preserve"> (</w:t>
-      </w:r>
-      <w:proofErr w:type="spellStart"/>
-      <w:r>
-        <w:rPr>
-          <w:iCs/>
-        </w:rPr>
-        <w:t>Sociale</w:t>
-      </w:r>
-      <w:proofErr w:type="spellEnd"/>
-      <w:r>
-        <w:rPr>
-          <w:iCs/>
-        </w:rPr>
-        <w:t xml:space="preserve"> </w:t>
-      </w:r>
-      <w:proofErr w:type="spellStart"/>
-      <w:r>
-        <w:rPr>
-          <w:iCs/>
-        </w:rPr>
-        <w:t>Verzekeringsbank</w:t>
-      </w:r>
-      <w:proofErr w:type="spellEnd"/>
-      <w:r>
-        <w:rPr>
-          <w:iCs/>
-        </w:rPr>
-        <w:t xml:space="preserve"> in Aruba)</w:t>
-      </w:r>
-      <w:r>
-        <w:rPr>
-          <w:iCs/>
-        </w:rPr>
-        <w:t xml:space="preserve"> to create </w:t>
-      </w:r>
-      <w:r>
-        <w:rPr>
-          <w:iCs/>
-        </w:rPr>
-        <w:t>a</w:t>
-      </w:r>
-      <w:r>
-        <w:rPr>
-          <w:iCs/>
-        </w:rPr>
-        <w:t xml:space="preserve"> video call system on the application</w:t>
-      </w:r>
-      <w:r>
-        <w:rPr>
-          <w:iCs/>
-        </w:rPr>
-        <w:t>.</w:t>
-      </w:r>
-      <w:r>
-        <w:rPr>
-          <w:iCs/>
-        </w:rPr>
-        <w:t xml:space="preserve"> The application is called PRAS, it stands for </w:t>
-      </w:r>
-      <w:proofErr w:type="spellStart"/>
-      <w:r>
-        <w:rPr>
-          <w:iCs/>
-        </w:rPr>
-        <w:t>Pensioen</w:t>
-      </w:r>
-      <w:proofErr w:type="spellEnd"/>
-      <w:r>
-        <w:rPr>
-          <w:iCs/>
-        </w:rPr>
-        <w:t xml:space="preserve"> </w:t>
-      </w:r>
-      <w:proofErr w:type="spellStart"/>
-      <w:r>
-        <w:rPr>
-          <w:iCs/>
-        </w:rPr>
-        <w:t>Registratie</w:t>
-      </w:r>
-      <w:proofErr w:type="spellEnd"/>
-      <w:r>
-        <w:rPr>
-          <w:iCs/>
-        </w:rPr>
-        <w:t xml:space="preserve"> </w:t>
-      </w:r>
-      <w:proofErr w:type="spellStart"/>
-      <w:r>
-        <w:rPr>
-          <w:iCs/>
-        </w:rPr>
-        <w:t>en</w:t>
-      </w:r>
-      <w:proofErr w:type="spellEnd"/>
-      <w:r>
-        <w:rPr>
-          <w:iCs/>
-        </w:rPr>
-        <w:t xml:space="preserve"> </w:t>
-      </w:r>
-      <w:proofErr w:type="spellStart"/>
-      <w:r>
-        <w:rPr>
-          <w:iCs/>
-        </w:rPr>
-        <w:t>Administratie</w:t>
-      </w:r>
-      <w:proofErr w:type="spellEnd"/>
-      <w:r>
-        <w:rPr>
-          <w:iCs/>
-        </w:rPr>
-        <w:t xml:space="preserve"> </w:t>
-      </w:r>
-      <w:proofErr w:type="spellStart"/>
-      <w:r>
-        <w:rPr>
-          <w:iCs/>
-        </w:rPr>
-        <w:t>Systeem</w:t>
-      </w:r>
-      <w:proofErr w:type="spellEnd"/>
-      <w:r>
-        <w:rPr>
-          <w:iCs/>
-        </w:rPr>
-        <w:t>.</w:t>
+        <w:t>Pensioen Registratie en Administratie Systeem.</w:t>
       </w:r>
     </w:p>
     <w:p/>
@@ -3636,14 +3417,14 @@
       <w:pPr>
         <w:pStyle w:val="Heading2"/>
       </w:pPr>
-      <w:bookmarkStart w:id="6" w:name="_Toc42673514"/>
-      <w:bookmarkStart w:id="7" w:name="_Toc327581046"/>
-      <w:bookmarkStart w:id="8" w:name="_Toc327581596"/>
-      <w:bookmarkStart w:id="9" w:name="_Toc327583376"/>
+      <w:bookmarkStart w:id="6" w:name="_Toc327581046"/>
+      <w:bookmarkStart w:id="7" w:name="_Toc327581596"/>
+      <w:bookmarkStart w:id="8" w:name="_Toc327583376"/>
+      <w:bookmarkStart w:id="9" w:name="_Toc144913846"/>
       <w:r>
         <w:t>Goal of the project</w:t>
       </w:r>
-      <w:bookmarkEnd w:id="6"/>
+      <w:bookmarkEnd w:id="9"/>
     </w:p>
     <w:p>
       <w:pPr>
@@ -3667,18 +3448,8 @@
           <w:sz w:val="16"/>
           <w:szCs w:val="16"/>
         </w:rPr>
-        <w:t xml:space="preserve">Describe the goal of the project. </w:t>
-      </w:r>
-      <w:proofErr w:type="gramStart"/>
-      <w:r>
-        <w:rPr>
-          <w:i/>
-          <w:sz w:val="16"/>
-          <w:szCs w:val="16"/>
-        </w:rPr>
-        <w:t>Take into account</w:t>
-      </w:r>
-      <w:proofErr w:type="gramEnd"/>
+        <w:t>Describe the goal of the project. Take into account</w:t>
+      </w:r>
       <w:r>
         <w:rPr>
           <w:i/>
@@ -3912,35 +3683,27 @@
         <w:t>one of the</w:t>
       </w:r>
       <w:r>
+        <w:t xml:space="preserve"> SVb </w:t>
+      </w:r>
+      <w:r>
+        <w:t>department</w:t>
+      </w:r>
+      <w:r>
+        <w:t xml:space="preserve"> have</w:t>
+      </w:r>
+      <w:r>
+        <w:t xml:space="preserve"> to determent if the retirees</w:t>
+      </w:r>
+      <w:r>
         <w:t xml:space="preserve"> </w:t>
       </w:r>
-      <w:proofErr w:type="spellStart"/>
-      <w:r>
-        <w:t>SVb</w:t>
-      </w:r>
-      <w:proofErr w:type="spellEnd"/>
+      <w:r>
+        <w:t>that live abroad are still alive.</w:t>
+      </w:r>
       <w:r>
         <w:t xml:space="preserve"> </w:t>
       </w:r>
       <w:r>
-        <w:t>department</w:t>
-      </w:r>
-      <w:r>
-        <w:t xml:space="preserve"> have</w:t>
-      </w:r>
-      <w:r>
-        <w:t xml:space="preserve"> to determent if the retirees</w:t>
-      </w:r>
-      <w:r>
-        <w:t xml:space="preserve"> </w:t>
-      </w:r>
-      <w:r>
-        <w:t>that live abroad are still alive.</w:t>
-      </w:r>
-      <w:r>
-        <w:t xml:space="preserve"> </w:t>
-      </w:r>
-      <w:r>
         <w:t>The determination if a person is still alive, is done by using</w:t>
       </w:r>
       <w:r>
@@ -3953,27 +3716,17 @@
         <w:t xml:space="preserve">which is a bit of a hassle to do. </w:t>
       </w:r>
       <w:r>
-        <w:t xml:space="preserve">The tablet </w:t>
-      </w:r>
-      <w:proofErr w:type="gramStart"/>
-      <w:r>
-        <w:t>has to</w:t>
-      </w:r>
-      <w:proofErr w:type="gramEnd"/>
-      <w:r>
-        <w:t xml:space="preserve"> be operational and up to date. </w:t>
+        <w:t xml:space="preserve">The tablet has to be operational and up to date. </w:t>
       </w:r>
       <w:r>
         <w:t xml:space="preserve">The employees </w:t>
       </w:r>
-      <w:proofErr w:type="gramStart"/>
       <w:r>
         <w:t>have</w:t>
       </w:r>
       <w:r>
         <w:t xml:space="preserve"> to</w:t>
       </w:r>
-      <w:proofErr w:type="gramEnd"/>
       <w:r>
         <w:t xml:space="preserve"> search for </w:t>
       </w:r>
@@ -4043,15 +3796,7 @@
         <w:t>are</w:t>
       </w:r>
       <w:r>
-        <w:t xml:space="preserve"> to provide accuracy and efficiency to the </w:t>
-      </w:r>
-      <w:proofErr w:type="spellStart"/>
-      <w:r>
-        <w:t>SVb</w:t>
-      </w:r>
-      <w:proofErr w:type="spellEnd"/>
-      <w:r>
-        <w:t xml:space="preserve"> employees who needs to make a call</w:t>
+        <w:t xml:space="preserve"> to provide accuracy and efficiency to the SVb employees who needs to make a call</w:t>
       </w:r>
       <w:r>
         <w:t xml:space="preserve"> video to the retirees that are living abroad. The system will also reduce human errors.</w:t>
@@ -4105,15 +3850,7 @@
         <w:t>s a better way to make a video call on the PRAS application</w:t>
       </w:r>
       <w:r>
-        <w:t xml:space="preserve">. It also offers hands in in the application, no more external </w:t>
-      </w:r>
-      <w:proofErr w:type="gramStart"/>
-      <w:r>
-        <w:t>technology</w:t>
-      </w:r>
-      <w:proofErr w:type="gramEnd"/>
-      <w:r>
-        <w:t xml:space="preserve"> or software to make e video call to the retirees.</w:t>
+        <w:t>. It also offers hands in in the application, no more external technology or software to make e video call to the retirees.</w:t>
       </w:r>
     </w:p>
     <w:p/>
@@ -4121,10 +3858,10 @@
       <w:pPr>
         <w:pStyle w:val="Heading2"/>
       </w:pPr>
-      <w:bookmarkStart w:id="11" w:name="_Toc42673515"/>
+      <w:bookmarkStart w:id="11" w:name="_Toc144913847"/>
+      <w:bookmarkEnd w:id="6"/>
       <w:bookmarkEnd w:id="7"/>
       <w:bookmarkEnd w:id="8"/>
-      <w:bookmarkEnd w:id="9"/>
       <w:r>
         <w:t>Scope and preconditions</w:t>
       </w:r>
@@ -4389,6 +4126,12 @@
               <w:rPr>
                 <w:sz w:val="20"/>
               </w:rPr>
+              <w:t xml:space="preserve"> system</w:t>
+            </w:r>
+            <w:r>
+              <w:rPr>
+                <w:sz w:val="20"/>
+              </w:rPr>
               <w:t>.</w:t>
             </w:r>
           </w:p>
@@ -4443,6 +4186,7 @@
               <w:rPr>
                 <w:sz w:val="20"/>
               </w:rPr>
+              <w:lastRenderedPageBreak/>
               <w:t>Create the prototype on the PRAS application</w:t>
             </w:r>
             <w:r>
@@ -4503,8 +4247,19 @@
               <w:rPr>
                 <w:sz w:val="20"/>
               </w:rPr>
-              <w:lastRenderedPageBreak/>
-              <w:t>Familiarize with the application and process.</w:t>
+              <w:t>Familiarize with the application and</w:t>
+            </w:r>
+            <w:r>
+              <w:rPr>
+                <w:sz w:val="20"/>
+              </w:rPr>
+              <w:t xml:space="preserve"> the</w:t>
+            </w:r>
+            <w:r>
+              <w:rPr>
+                <w:sz w:val="20"/>
+              </w:rPr>
+              <w:t xml:space="preserve"> process.</w:t>
             </w:r>
           </w:p>
         </w:tc>
@@ -4704,10 +4459,10 @@
         <w:pStyle w:val="Heading2"/>
       </w:pPr>
       <w:bookmarkStart w:id="12" w:name="_Toc507670776"/>
-      <w:bookmarkStart w:id="13" w:name="_Toc42673516"/>
-      <w:bookmarkStart w:id="14" w:name="_Toc327581048"/>
-      <w:bookmarkStart w:id="15" w:name="_Toc327581598"/>
-      <w:bookmarkStart w:id="16" w:name="_Toc327583378"/>
+      <w:bookmarkStart w:id="13" w:name="_Toc327581048"/>
+      <w:bookmarkStart w:id="14" w:name="_Toc327581598"/>
+      <w:bookmarkStart w:id="15" w:name="_Toc327583378"/>
+      <w:bookmarkStart w:id="16" w:name="_Toc144913848"/>
       <w:r>
         <w:t>Strateg</w:t>
       </w:r>
@@ -4715,7 +4470,7 @@
       <w:r>
         <w:t>y</w:t>
       </w:r>
-      <w:bookmarkEnd w:id="13"/>
+      <w:bookmarkEnd w:id="16"/>
     </w:p>
     <w:p>
       <w:pPr>
@@ -4933,81 +4688,53 @@
         <w:rPr>
           <w:lang w:val="en-GB"/>
         </w:rPr>
-        <w:t xml:space="preserve">In contrast to a traditional waterfall approach, where each phase of the project is completed before moving on to the next, the Scrum approach encourages continuous development and testing. This helps to identify issues and problems early in the project, which can be addressed quickly, reducing the risk of costly rework </w:t>
-      </w:r>
-      <w:proofErr w:type="gramStart"/>
-      <w:r>
+        <w:t xml:space="preserve">In contrast to a traditional waterfall approach, where each phase of the project is completed before moving on to the next, the Scrum approach encourages continuous development and testing. This helps to identify issues and problems early in the project, which can be addressed quickly, reducing the risk of costly rework later on. </w:t>
+      </w:r>
+    </w:p>
+    <w:p>
+      <w:pPr>
         <w:rPr>
           <w:lang w:val="en-GB"/>
         </w:rPr>
-        <w:t>later on</w:t>
-      </w:r>
-      <w:proofErr w:type="gramEnd"/>
-      <w:r>
+      </w:pPr>
+    </w:p>
+    <w:p>
+      <w:pPr>
         <w:rPr>
           <w:lang w:val="en-GB"/>
         </w:rPr>
-        <w:t xml:space="preserve">. </w:t>
-      </w:r>
-    </w:p>
-    <w:p>
-      <w:pPr>
+      </w:pPr>
+      <w:r>
         <w:rPr>
           <w:lang w:val="en-GB"/>
         </w:rPr>
-      </w:pPr>
-    </w:p>
-    <w:p>
-      <w:pPr>
+        <w:t xml:space="preserve">In summary, the Scrum approach is suitable for the </w:t>
+      </w:r>
+      <w:r>
         <w:rPr>
           <w:lang w:val="en-GB"/>
         </w:rPr>
-      </w:pPr>
+        <w:t>video call</w:t>
+      </w:r>
       <w:r>
         <w:rPr>
           <w:lang w:val="en-GB"/>
         </w:rPr>
-        <w:t xml:space="preserve">In summary, the Scrum approach is suitable for the </w:t>
-      </w:r>
-      <w:r>
+        <w:t xml:space="preserve"> system project as it allows for flexibility, constant feedback, and collaboration, ultimately leading to a higher quality end product that meets the needs of all stakeholders.</w:t>
+      </w:r>
+    </w:p>
+    <w:p>
+      <w:pPr>
         <w:rPr>
           <w:lang w:val="en-GB"/>
         </w:rPr>
-        <w:t>video call</w:t>
-      </w:r>
-      <w:r>
-        <w:rPr>
-          <w:lang w:val="en-GB"/>
-        </w:rPr>
-        <w:t xml:space="preserve"> system project as it allows for flexibility, constant feedback, and collaboration, ultimately leading to a higher quality </w:t>
-      </w:r>
-      <w:proofErr w:type="gramStart"/>
-      <w:r>
-        <w:rPr>
-          <w:lang w:val="en-GB"/>
-        </w:rPr>
-        <w:t>end product</w:t>
-      </w:r>
-      <w:proofErr w:type="gramEnd"/>
-      <w:r>
-        <w:rPr>
-          <w:lang w:val="en-GB"/>
-        </w:rPr>
-        <w:t xml:space="preserve"> that meets the needs of all stakeholders.</w:t>
-      </w:r>
-    </w:p>
-    <w:p>
-      <w:pPr>
-        <w:rPr>
-          <w:lang w:val="en-GB"/>
-        </w:rPr>
       </w:pPr>
     </w:p>
     <w:p>
       <w:pPr>
         <w:pStyle w:val="Heading2"/>
       </w:pPr>
-      <w:bookmarkStart w:id="17" w:name="_Toc42673517"/>
+      <w:bookmarkStart w:id="17" w:name="_Toc144913849"/>
       <w:r>
         <w:t xml:space="preserve">Research </w:t>
       </w:r>
@@ -5017,10 +4744,10 @@
       <w:r>
         <w:t>uestions</w:t>
       </w:r>
+      <w:r>
+        <w:t xml:space="preserve"> and methodology</w:t>
+      </w:r>
       <w:bookmarkEnd w:id="17"/>
-      <w:r>
-        <w:t xml:space="preserve"> and methodology</w:t>
-      </w:r>
     </w:p>
     <w:p>
       <w:pPr>
@@ -5226,9 +4953,178 @@
           <w:sz w:val="16"/>
           <w:szCs w:val="16"/>
         </w:rPr>
-        <w:t xml:space="preserve"> phases (like analysis) of the </w:t>
-      </w:r>
-      <w:proofErr w:type="gramStart"/>
+        <w:t xml:space="preserve"> phases (like analysis) of the project</w:t>
+      </w:r>
+      <w:r>
+        <w:rPr>
+          <w:i/>
+          <w:sz w:val="16"/>
+          <w:szCs w:val="16"/>
+        </w:rPr>
+        <w:t>,</w:t>
+      </w:r>
+      <w:r>
+        <w:rPr>
+          <w:i/>
+          <w:sz w:val="16"/>
+          <w:szCs w:val="16"/>
+        </w:rPr>
+        <w:t xml:space="preserve"> but runs throughout the whole project. E.g.</w:t>
+      </w:r>
+      <w:r>
+        <w:rPr>
+          <w:i/>
+          <w:sz w:val="16"/>
+          <w:szCs w:val="16"/>
+        </w:rPr>
+        <w:t>,</w:t>
+      </w:r>
+      <w:r>
+        <w:rPr>
+          <w:i/>
+          <w:sz w:val="16"/>
+          <w:szCs w:val="16"/>
+        </w:rPr>
+        <w:t xml:space="preserve"> in the realization phases, you will probably do research in </w:t>
+      </w:r>
+      <w:r>
+        <w:rPr>
+          <w:i/>
+          <w:sz w:val="16"/>
+          <w:szCs w:val="16"/>
+        </w:rPr>
+        <w:t xml:space="preserve">the </w:t>
+      </w:r>
+      <w:r>
+        <w:rPr>
+          <w:i/>
+          <w:sz w:val="16"/>
+          <w:szCs w:val="16"/>
+        </w:rPr>
+        <w:t>Workshop and Lab context.</w:t>
+      </w:r>
+    </w:p>
+    <w:p>
+      <w:pPr>
+        <w:rPr>
+          <w:i/>
+          <w:sz w:val="16"/>
+          <w:szCs w:val="16"/>
+        </w:rPr>
+      </w:pPr>
+    </w:p>
+    <w:p>
+      <w:pPr>
+        <w:rPr>
+          <w:i/>
+          <w:sz w:val="16"/>
+          <w:szCs w:val="16"/>
+        </w:rPr>
+      </w:pPr>
+      <w:r>
+        <w:rPr>
+          <w:i/>
+          <w:sz w:val="16"/>
+          <w:szCs w:val="16"/>
+        </w:rPr>
+        <w:t>Realize</w:t>
+      </w:r>
+      <w:r>
+        <w:rPr>
+          <w:i/>
+          <w:sz w:val="16"/>
+          <w:szCs w:val="16"/>
+        </w:rPr>
+        <w:t xml:space="preserve"> that during the project your research questions </w:t>
+      </w:r>
+      <w:r>
+        <w:rPr>
+          <w:i/>
+          <w:sz w:val="16"/>
+          <w:szCs w:val="16"/>
+        </w:rPr>
+        <w:t>may</w:t>
+      </w:r>
+      <w:r>
+        <w:rPr>
+          <w:i/>
+          <w:sz w:val="16"/>
+          <w:szCs w:val="16"/>
+        </w:rPr>
+        <w:t xml:space="preserve"> change</w:t>
+      </w:r>
+      <w:r>
+        <w:rPr>
+          <w:i/>
+          <w:sz w:val="16"/>
+          <w:szCs w:val="16"/>
+        </w:rPr>
+        <w:t>,</w:t>
+      </w:r>
+      <w:r>
+        <w:rPr>
+          <w:i/>
+          <w:sz w:val="16"/>
+          <w:szCs w:val="16"/>
+        </w:rPr>
+        <w:t xml:space="preserve"> and </w:t>
+      </w:r>
+      <w:r>
+        <w:rPr>
+          <w:i/>
+          <w:sz w:val="16"/>
+          <w:szCs w:val="16"/>
+        </w:rPr>
+        <w:t xml:space="preserve">that </w:t>
+      </w:r>
+      <w:r>
+        <w:rPr>
+          <w:i/>
+          <w:sz w:val="16"/>
+          <w:szCs w:val="16"/>
+        </w:rPr>
+        <w:t xml:space="preserve">new ones </w:t>
+      </w:r>
+      <w:r>
+        <w:rPr>
+          <w:i/>
+          <w:sz w:val="16"/>
+          <w:szCs w:val="16"/>
+        </w:rPr>
+        <w:t xml:space="preserve">will </w:t>
+      </w:r>
+      <w:r>
+        <w:rPr>
+          <w:i/>
+          <w:sz w:val="16"/>
+          <w:szCs w:val="16"/>
+        </w:rPr>
+        <w:t>come up</w:t>
+      </w:r>
+      <w:r>
+        <w:rPr>
+          <w:i/>
+          <w:sz w:val="16"/>
+          <w:szCs w:val="16"/>
+        </w:rPr>
+        <w:t>. That normal</w:t>
+      </w:r>
+      <w:r>
+        <w:rPr>
+          <w:i/>
+          <w:sz w:val="16"/>
+          <w:szCs w:val="16"/>
+        </w:rPr>
+        <w:t xml:space="preserve"> for any</w:t>
+      </w:r>
+      <w:r>
+        <w:rPr>
+          <w:i/>
+          <w:sz w:val="16"/>
+          <w:szCs w:val="16"/>
+        </w:rPr>
+        <w:t xml:space="preserve"> </w:t>
+      </w:r>
       <w:r>
         <w:rPr>
           <w:i/>
@@ -5243,6 +5139,38 @@
           <w:sz w:val="16"/>
           <w:szCs w:val="16"/>
         </w:rPr>
+        <w:t xml:space="preserve">, and is </w:t>
+      </w:r>
+      <w:r>
+        <w:rPr>
+          <w:i/>
+          <w:sz w:val="16"/>
+          <w:szCs w:val="16"/>
+        </w:rPr>
+        <w:t xml:space="preserve">not </w:t>
+      </w:r>
+      <w:r>
+        <w:rPr>
+          <w:i/>
+          <w:sz w:val="16"/>
+          <w:szCs w:val="16"/>
+        </w:rPr>
+        <w:t>a</w:t>
+      </w:r>
+      <w:r>
+        <w:rPr>
+          <w:i/>
+          <w:sz w:val="16"/>
+          <w:szCs w:val="16"/>
+        </w:rPr>
+        <w:t xml:space="preserve"> problem as long as you involve the right stakeholders</w:t>
+      </w:r>
+      <w:r>
+        <w:rPr>
+          <w:i/>
+          <w:sz w:val="16"/>
+          <w:szCs w:val="16"/>
+        </w:rPr>
         <w:t>,</w:t>
       </w:r>
       <w:r>
@@ -5251,235 +5179,6 @@
           <w:sz w:val="16"/>
           <w:szCs w:val="16"/>
         </w:rPr>
-        <w:t xml:space="preserve"> but</w:t>
-      </w:r>
-      <w:proofErr w:type="gramEnd"/>
-      <w:r>
-        <w:rPr>
-          <w:i/>
-          <w:sz w:val="16"/>
-          <w:szCs w:val="16"/>
-        </w:rPr>
-        <w:t xml:space="preserve"> runs throughout the whole project. E.g.</w:t>
-      </w:r>
-      <w:r>
-        <w:rPr>
-          <w:i/>
-          <w:sz w:val="16"/>
-          <w:szCs w:val="16"/>
-        </w:rPr>
-        <w:t>,</w:t>
-      </w:r>
-      <w:r>
-        <w:rPr>
-          <w:i/>
-          <w:sz w:val="16"/>
-          <w:szCs w:val="16"/>
-        </w:rPr>
-        <w:t xml:space="preserve"> in the realization phases, you will probably do research in </w:t>
-      </w:r>
-      <w:r>
-        <w:rPr>
-          <w:i/>
-          <w:sz w:val="16"/>
-          <w:szCs w:val="16"/>
-        </w:rPr>
-        <w:t xml:space="preserve">the </w:t>
-      </w:r>
-      <w:r>
-        <w:rPr>
-          <w:i/>
-          <w:sz w:val="16"/>
-          <w:szCs w:val="16"/>
-        </w:rPr>
-        <w:t>Workshop and Lab context.</w:t>
-      </w:r>
-    </w:p>
-    <w:p>
-      <w:pPr>
-        <w:rPr>
-          <w:i/>
-          <w:sz w:val="16"/>
-          <w:szCs w:val="16"/>
-        </w:rPr>
-      </w:pPr>
-    </w:p>
-    <w:p>
-      <w:pPr>
-        <w:rPr>
-          <w:i/>
-          <w:sz w:val="16"/>
-          <w:szCs w:val="16"/>
-        </w:rPr>
-      </w:pPr>
-      <w:r>
-        <w:rPr>
-          <w:i/>
-          <w:sz w:val="16"/>
-          <w:szCs w:val="16"/>
-        </w:rPr>
-        <w:t>Realize</w:t>
-      </w:r>
-      <w:r>
-        <w:rPr>
-          <w:i/>
-          <w:sz w:val="16"/>
-          <w:szCs w:val="16"/>
-        </w:rPr>
-        <w:t xml:space="preserve"> that during the project your research questions </w:t>
-      </w:r>
-      <w:r>
-        <w:rPr>
-          <w:i/>
-          <w:sz w:val="16"/>
-          <w:szCs w:val="16"/>
-        </w:rPr>
-        <w:t>may</w:t>
-      </w:r>
-      <w:r>
-        <w:rPr>
-          <w:i/>
-          <w:sz w:val="16"/>
-          <w:szCs w:val="16"/>
-        </w:rPr>
-        <w:t xml:space="preserve"> change</w:t>
-      </w:r>
-      <w:r>
-        <w:rPr>
-          <w:i/>
-          <w:sz w:val="16"/>
-          <w:szCs w:val="16"/>
-        </w:rPr>
-        <w:t>,</w:t>
-      </w:r>
-      <w:r>
-        <w:rPr>
-          <w:i/>
-          <w:sz w:val="16"/>
-          <w:szCs w:val="16"/>
-        </w:rPr>
-        <w:t xml:space="preserve"> and </w:t>
-      </w:r>
-      <w:r>
-        <w:rPr>
-          <w:i/>
-          <w:sz w:val="16"/>
-          <w:szCs w:val="16"/>
-        </w:rPr>
-        <w:t xml:space="preserve">that </w:t>
-      </w:r>
-      <w:r>
-        <w:rPr>
-          <w:i/>
-          <w:sz w:val="16"/>
-          <w:szCs w:val="16"/>
-        </w:rPr>
-        <w:t xml:space="preserve">new ones </w:t>
-      </w:r>
-      <w:r>
-        <w:rPr>
-          <w:i/>
-          <w:sz w:val="16"/>
-          <w:szCs w:val="16"/>
-        </w:rPr>
-        <w:t xml:space="preserve">will </w:t>
-      </w:r>
-      <w:r>
-        <w:rPr>
-          <w:i/>
-          <w:sz w:val="16"/>
-          <w:szCs w:val="16"/>
-        </w:rPr>
-        <w:t>come up</w:t>
-      </w:r>
-      <w:r>
-        <w:rPr>
-          <w:i/>
-          <w:sz w:val="16"/>
-          <w:szCs w:val="16"/>
-        </w:rPr>
-        <w:t>. That normal</w:t>
-      </w:r>
-      <w:r>
-        <w:rPr>
-          <w:i/>
-          <w:sz w:val="16"/>
-          <w:szCs w:val="16"/>
-        </w:rPr>
-        <w:t xml:space="preserve"> for any</w:t>
-      </w:r>
-      <w:r>
-        <w:rPr>
-          <w:i/>
-          <w:sz w:val="16"/>
-          <w:szCs w:val="16"/>
-        </w:rPr>
-        <w:t xml:space="preserve"> </w:t>
-      </w:r>
-      <w:proofErr w:type="gramStart"/>
-      <w:r>
-        <w:rPr>
-          <w:i/>
-          <w:sz w:val="16"/>
-          <w:szCs w:val="16"/>
-        </w:rPr>
-        <w:t>project</w:t>
-      </w:r>
-      <w:r>
-        <w:rPr>
-          <w:i/>
-          <w:sz w:val="16"/>
-          <w:szCs w:val="16"/>
-        </w:rPr>
-        <w:t>, and</w:t>
-      </w:r>
-      <w:proofErr w:type="gramEnd"/>
-      <w:r>
-        <w:rPr>
-          <w:i/>
-          <w:sz w:val="16"/>
-          <w:szCs w:val="16"/>
-        </w:rPr>
-        <w:t xml:space="preserve"> is </w:t>
-      </w:r>
-      <w:r>
-        <w:rPr>
-          <w:i/>
-          <w:sz w:val="16"/>
-          <w:szCs w:val="16"/>
-        </w:rPr>
-        <w:t xml:space="preserve">not </w:t>
-      </w:r>
-      <w:r>
-        <w:rPr>
-          <w:i/>
-          <w:sz w:val="16"/>
-          <w:szCs w:val="16"/>
-        </w:rPr>
-        <w:t>a</w:t>
-      </w:r>
-      <w:r>
-        <w:rPr>
-          <w:i/>
-          <w:sz w:val="16"/>
-          <w:szCs w:val="16"/>
-        </w:rPr>
-        <w:t xml:space="preserve"> problem as long as you involve the right stakeholders</w:t>
-      </w:r>
-      <w:r>
-        <w:rPr>
-          <w:i/>
-          <w:sz w:val="16"/>
-          <w:szCs w:val="16"/>
-        </w:rPr>
-        <w:t>,</w:t>
-      </w:r>
-      <w:r>
-        <w:rPr>
-          <w:i/>
-          <w:sz w:val="16"/>
-          <w:szCs w:val="16"/>
-        </w:rPr>
         <w:t xml:space="preserve"> and keep your d</w:t>
       </w:r>
       <w:r>
@@ -5507,9 +5206,9 @@
         </w:rPr>
         <w:t>&gt;&gt;</w:t>
       </w:r>
+      <w:bookmarkEnd w:id="13"/>
       <w:bookmarkEnd w:id="14"/>
       <w:bookmarkEnd w:id="15"/>
-      <w:bookmarkEnd w:id="16"/>
       <w:r>
         <w:tab/>
       </w:r>
@@ -5536,10 +5235,7 @@
         </w:tabs>
       </w:pPr>
       <w:r>
-        <w:t xml:space="preserve">Research question 1: </w:t>
-      </w:r>
-      <w:r>
-        <w:t>How should the video call facility work in the PRAS system?</w:t>
+        <w:t>Research question 1: How should the video call facility work in the PRAS system?</w:t>
       </w:r>
     </w:p>
     <w:p>
@@ -5551,7 +5247,10 @@
         <w:ind w:left="2410" w:hanging="2410"/>
       </w:pPr>
       <w:r>
-        <w:t>Methodology: Document analysis.</w:t>
+        <w:t>Methodology: Document analysis</w:t>
+      </w:r>
+      <w:r>
+        <w:t>, Interview</w:t>
       </w:r>
     </w:p>
     <w:p>
@@ -5563,7 +5262,88 @@
         <w:ind w:left="2410" w:hanging="2410"/>
       </w:pPr>
       <w:r>
-        <w:t>To look at the documentation on what the client want based on the interview they did with the company.</w:t>
+        <w:t>This is t</w:t>
+      </w:r>
+      <w:r>
+        <w:t>o look at the documentation on what the client</w:t>
+      </w:r>
+      <w:r>
+        <w:t xml:space="preserve"> (SVb)</w:t>
+      </w:r>
+      <w:r>
+        <w:t xml:space="preserve"> want based on the interview they did</w:t>
+      </w:r>
+    </w:p>
+    <w:p>
+      <w:pPr>
+        <w:tabs>
+          <w:tab w:val="left" w:pos="2127"/>
+          <w:tab w:val="left" w:pos="2410"/>
+        </w:tabs>
+        <w:ind w:left="2410" w:hanging="2410"/>
+      </w:pPr>
+      <w:r>
+        <w:t>with</w:t>
+      </w:r>
+      <w:r>
+        <w:t xml:space="preserve"> </w:t>
+      </w:r>
+      <w:r>
+        <w:t>t</w:t>
+      </w:r>
+      <w:r>
+        <w:t>he</w:t>
+      </w:r>
+      <w:r>
+        <w:t xml:space="preserve"> c</w:t>
+      </w:r>
+      <w:r>
+        <w:t>ompany</w:t>
+      </w:r>
+      <w:r>
+        <w:t xml:space="preserve"> (ITP Caribbean)</w:t>
+      </w:r>
+      <w:r>
+        <w:t xml:space="preserve"> or any information that the company has gathered and documented. </w:t>
+      </w:r>
+    </w:p>
+    <w:p>
+      <w:pPr>
+        <w:tabs>
+          <w:tab w:val="left" w:pos="2127"/>
+          <w:tab w:val="left" w:pos="2410"/>
+        </w:tabs>
+        <w:ind w:left="2410" w:hanging="2410"/>
+      </w:pPr>
+      <w:r>
+        <w:t>I</w:t>
+      </w:r>
+      <w:r>
+        <w:t>nterview</w:t>
+      </w:r>
+      <w:r>
+        <w:t xml:space="preserve">ing </w:t>
+      </w:r>
+      <w:r>
+        <w:t>the company on any information or questions</w:t>
+      </w:r>
+      <w:r>
+        <w:t xml:space="preserve"> about the PRAS system or the video call</w:t>
+      </w:r>
+    </w:p>
+    <w:p>
+      <w:pPr>
+        <w:tabs>
+          <w:tab w:val="left" w:pos="2127"/>
+          <w:tab w:val="left" w:pos="2410"/>
+        </w:tabs>
+        <w:ind w:left="2410" w:hanging="2410"/>
+      </w:pPr>
+      <w:r>
+        <w:t>system is also, helpful</w:t>
+      </w:r>
+      <w:r>
+        <w:t>.</w:t>
       </w:r>
     </w:p>
     <w:p>
@@ -5626,18 +5406,7 @@
         <w:t>, Literature study</w:t>
       </w:r>
       <w:r>
-        <w:t xml:space="preserve">, </w:t>
-      </w:r>
-      <w:proofErr w:type="gramStart"/>
-      <w:r>
-        <w:t>Best</w:t>
-      </w:r>
-      <w:proofErr w:type="gramEnd"/>
-      <w:r>
-        <w:t xml:space="preserve"> good and bad practices</w:t>
-      </w:r>
-      <w:r>
-        <w:t>.</w:t>
+        <w:t>, Brainstorm.</w:t>
       </w:r>
     </w:p>
     <w:p>
@@ -5649,15 +5418,19 @@
         <w:ind w:left="2410" w:hanging="2410"/>
       </w:pPr>
       <w:r>
-        <w:t xml:space="preserve">To look if there are any available products online and </w:t>
-      </w:r>
-      <w:proofErr w:type="gramStart"/>
-      <w:r>
-        <w:t>look into</w:t>
-      </w:r>
-      <w:proofErr w:type="gramEnd"/>
-      <w:r>
-        <w:t xml:space="preserve"> on how it would work. Looking for the best</w:t>
+        <w:t>This is t</w:t>
+      </w:r>
+      <w:r>
+        <w:t>o look if there are any available products online</w:t>
+      </w:r>
+      <w:r>
+        <w:t>, like any</w:t>
+      </w:r>
+      <w:r>
+        <w:t xml:space="preserve"> information</w:t>
+      </w:r>
+      <w:r>
+        <w:t xml:space="preserve"> to make a video call system.</w:t>
       </w:r>
     </w:p>
     <w:p>
@@ -5669,7 +5442,26 @@
         <w:ind w:left="2410" w:hanging="2410"/>
       </w:pPr>
       <w:r>
-        <w:t>practices on how to make a better product.</w:t>
+        <w:lastRenderedPageBreak/>
+        <w:t xml:space="preserve">Any general information and best practices in making a video call system </w:t>
+      </w:r>
+      <w:r>
+        <w:t>is helpful</w:t>
+      </w:r>
+      <w:r>
+        <w:t>. Also, to come up with</w:t>
+      </w:r>
+    </w:p>
+    <w:p>
+      <w:pPr>
+        <w:tabs>
+          <w:tab w:val="left" w:pos="2127"/>
+          <w:tab w:val="left" w:pos="2410"/>
+        </w:tabs>
+        <w:ind w:left="2410" w:hanging="2410"/>
+      </w:pPr>
+      <w:r>
+        <w:t>some ideas on how to make a video call system.</w:t>
       </w:r>
     </w:p>
     <w:p>
@@ -5742,16 +5534,7 @@
         <w:t>,</w:t>
       </w:r>
       <w:r>
-        <w:t xml:space="preserve"> </w:t>
-      </w:r>
-      <w:r>
-        <w:t>Requirements prioritization</w:t>
-      </w:r>
-      <w:r>
-        <w:t xml:space="preserve">, </w:t>
-      </w:r>
-      <w:r>
-        <w:t>Prototyping</w:t>
+        <w:t xml:space="preserve"> Prototyping</w:t>
       </w:r>
       <w:r>
         <w:t>.</w:t>
@@ -5766,13 +5549,11 @@
         <w:ind w:left="2410" w:hanging="2410"/>
       </w:pPr>
       <w:r>
-        <w:t xml:space="preserve">To sketch out how the video call system would work with the requirements in mind and build a </w:t>
-      </w:r>
-      <w:proofErr w:type="gramStart"/>
-      <w:r>
-        <w:t>prototype</w:t>
-      </w:r>
-      <w:proofErr w:type="gramEnd"/>
+        <w:t xml:space="preserve">IT architecture sketching is to get an idea on how everything is set up and how it would </w:t>
+      </w:r>
+      <w:r>
+        <w:t>be implemented</w:t>
+      </w:r>
     </w:p>
     <w:p>
       <w:pPr>
@@ -5783,9 +5564,83 @@
         <w:ind w:left="2410" w:hanging="2410"/>
       </w:pPr>
       <w:r>
-        <w:lastRenderedPageBreak/>
-        <w:t>of the video call system based on the sketch.</w:t>
-      </w:r>
+        <w:t>with the requirements in mind</w:t>
+      </w:r>
+      <w:r>
+        <w:t>.</w:t>
+      </w:r>
+      <w:r>
+        <w:t xml:space="preserve"> </w:t>
+      </w:r>
+      <w:r>
+        <w:t>B</w:t>
+      </w:r>
+      <w:r>
+        <w:t>uild a prototype</w:t>
+      </w:r>
+      <w:r>
+        <w:t xml:space="preserve"> would</w:t>
+      </w:r>
+      <w:r>
+        <w:t xml:space="preserve"> also</w:t>
+      </w:r>
+      <w:r>
+        <w:t xml:space="preserve"> give more insight </w:t>
+      </w:r>
+      <w:r>
+        <w:t>on how to implement a</w:t>
+      </w:r>
+    </w:p>
+    <w:p>
+      <w:pPr>
+        <w:tabs>
+          <w:tab w:val="left" w:pos="2127"/>
+          <w:tab w:val="left" w:pos="2410"/>
+        </w:tabs>
+        <w:ind w:left="2410" w:hanging="2410"/>
+      </w:pPr>
+      <w:r>
+        <w:t>video call system</w:t>
+      </w:r>
+      <w:r>
+        <w:t xml:space="preserve"> into the application to make other possible video call system</w:t>
+      </w:r>
+      <w:r>
+        <w:t xml:space="preserve"> </w:t>
+      </w:r>
+      <w:r>
+        <w:t>prototype</w:t>
+      </w:r>
+      <w:r>
+        <w:t xml:space="preserve"> for</w:t>
+      </w:r>
+      <w:r>
+        <w:t xml:space="preserve"> the</w:t>
+      </w:r>
+    </w:p>
+    <w:p>
+      <w:pPr>
+        <w:tabs>
+          <w:tab w:val="left" w:pos="2127"/>
+          <w:tab w:val="left" w:pos="2410"/>
+        </w:tabs>
+        <w:ind w:left="2410" w:hanging="2410"/>
+      </w:pPr>
+      <w:r>
+        <w:t>application</w:t>
+      </w:r>
+      <w:r>
+        <w:t>.</w:t>
+      </w:r>
+    </w:p>
+    <w:p>
+      <w:pPr>
+        <w:tabs>
+          <w:tab w:val="left" w:pos="2127"/>
+          <w:tab w:val="left" w:pos="2410"/>
+        </w:tabs>
+        <w:ind w:left="2410" w:hanging="2410"/>
+      </w:pPr>
     </w:p>
     <w:p>
       <w:pPr>
@@ -5848,7 +5703,7 @@
         <w:t xml:space="preserve">, </w:t>
       </w:r>
       <w:r>
-        <w:t>Customer Journey</w:t>
+        <w:t>Persona</w:t>
       </w:r>
       <w:r>
         <w:t>.</w:t>
@@ -5863,7 +5718,10 @@
         <w:ind w:left="2410" w:hanging="2410"/>
       </w:pPr>
       <w:r>
-        <w:t>To test out everything from unit test, acceptance test, usability test for any unexpected issue that could</w:t>
+        <w:t>This is to</w:t>
+      </w:r>
+      <w:r>
+        <w:t xml:space="preserve"> test out everything from unit test, acceptance test, usability test for any unexpected issue that</w:t>
       </w:r>
     </w:p>
     <w:p>
@@ -5875,7 +5733,22 @@
         <w:ind w:left="2410" w:hanging="2410"/>
       </w:pPr>
       <w:r>
-        <w:t>happen with the users. Acting as a</w:t>
+        <w:t>c</w:t>
+      </w:r>
+      <w:r>
+        <w:t>ould</w:t>
+      </w:r>
+      <w:r>
+        <w:t xml:space="preserve"> </w:t>
+      </w:r>
+      <w:r>
+        <w:t>happen with the users</w:t>
+      </w:r>
+      <w:r>
+        <w:t xml:space="preserve"> while using the video call system</w:t>
+      </w:r>
+      <w:r>
+        <w:t>. Acting as a</w:t>
       </w:r>
       <w:r>
         <w:t xml:space="preserve"> certain</w:t>
@@ -5887,10 +5760,7 @@
         <w:t xml:space="preserve"> that is going</w:t>
       </w:r>
       <w:r>
-        <w:t xml:space="preserve"> to use the video call system </w:t>
-      </w:r>
-      <w:r>
-        <w:t>to make a better</w:t>
+        <w:t xml:space="preserve"> to</w:t>
       </w:r>
     </w:p>
     <w:p>
@@ -5902,7 +5772,10 @@
         <w:ind w:left="2410" w:hanging="2410"/>
       </w:pPr>
       <w:r>
-        <w:t>user experience.</w:t>
+        <w:t xml:space="preserve">use the application is also helpful, to get an idea on </w:t>
+      </w:r>
+      <w:r>
+        <w:t>what the user is experiencing when using the video</w:t>
       </w:r>
     </w:p>
     <w:p>
@@ -5914,6 +5787,18 @@
         <w:ind w:left="2410" w:hanging="2410"/>
       </w:pPr>
       <w:r>
+        <w:t>call system and to help out in improve it as much as possible.</w:t>
+      </w:r>
+    </w:p>
+    <w:p>
+      <w:pPr>
+        <w:tabs>
+          <w:tab w:val="left" w:pos="2127"/>
+          <w:tab w:val="left" w:pos="2410"/>
+        </w:tabs>
+        <w:ind w:left="2410" w:hanging="2410"/>
+      </w:pPr>
+      <w:r>
         <w:tab/>
       </w:r>
       <w:r>
@@ -5924,7 +5809,7 @@
       <w:pPr>
         <w:pStyle w:val="Heading2"/>
       </w:pPr>
-      <w:bookmarkStart w:id="18" w:name="_Toc42673518"/>
+      <w:bookmarkStart w:id="18" w:name="_Toc144913850"/>
       <w:r>
         <w:t>End products</w:t>
       </w:r>
@@ -6290,7 +6175,6 @@
         </w:rPr>
         <w:t xml:space="preserve"> change </w:t>
       </w:r>
-      <w:proofErr w:type="gramStart"/>
       <w:r>
         <w:rPr>
           <w:i/>
@@ -6305,16 +6189,7 @@
           <w:sz w:val="16"/>
           <w:szCs w:val="16"/>
         </w:rPr>
-        <w:t xml:space="preserve"> the course of</w:t>
-      </w:r>
-      <w:proofErr w:type="gramEnd"/>
-      <w:r>
-        <w:rPr>
-          <w:i/>
-          <w:sz w:val="16"/>
-          <w:szCs w:val="16"/>
-        </w:rPr>
-        <w:t xml:space="preserve"> the project.</w:t>
+        <w:t xml:space="preserve"> the course of the project.</w:t>
       </w:r>
       <w:r>
         <w:rPr>
@@ -6347,16 +6222,25 @@
       <w:pPr>
         <w:pStyle w:val="BodyText"/>
         <w:jc w:val="center"/>
-      </w:pPr>
-      <w:r>
         <w:rPr>
           <w:noProof/>
         </w:rPr>
+      </w:pPr>
+    </w:p>
+    <w:p>
+      <w:pPr>
+        <w:pStyle w:val="BodyText"/>
+        <w:jc w:val="center"/>
+      </w:pPr>
+      <w:r>
+        <w:rPr>
+          <w:noProof/>
+        </w:rPr>
         <w:drawing>
-          <wp:inline distT="0" distB="0" distL="0" distR="0" wp14:anchorId="468DD766" wp14:editId="0E6EF649">
-            <wp:extent cx="5575743" cy="2880360"/>
-            <wp:effectExtent l="0" t="0" r="6350" b="0"/>
-            <wp:docPr id="2" name="Picture 2" descr="A screenshot of a computer&#10;&#10;Description automatically generated"/>
+          <wp:inline distT="0" distB="0" distL="0" distR="0" wp14:anchorId="50618998" wp14:editId="7A2CD6F4">
+            <wp:extent cx="6095639" cy="2621280"/>
+            <wp:effectExtent l="0" t="0" r="635" b="7620"/>
+            <wp:docPr id="1" name="Picture 1"/>
             <wp:cNvGraphicFramePr>
               <a:graphicFrameLocks xmlns:a="http://schemas.openxmlformats.org/drawingml/2006/main" noChangeAspect="1"/>
             </wp:cNvGraphicFramePr>
@@ -6364,7 +6248,7 @@
               <a:graphicData uri="http://schemas.openxmlformats.org/drawingml/2006/picture">
                 <pic:pic xmlns:pic="http://schemas.openxmlformats.org/drawingml/2006/picture">
                   <pic:nvPicPr>
-                    <pic:cNvPr id="2" name="Picture 2" descr="A screenshot of a computer&#10;&#10;Description automatically generated"/>
+                    <pic:cNvPr id="1" name="Picture 1"/>
                     <pic:cNvPicPr/>
                   </pic:nvPicPr>
                   <pic:blipFill rotWithShape="1">
@@ -6375,13 +6259,13 @@
                         </a:ext>
                       </a:extLst>
                     </a:blip>
-                    <a:srcRect t="7846" r="18375" b="62323"/>
+                    <a:srcRect l="41651" t="8576" r="7672" b="60590"/>
                     <a:stretch/>
                   </pic:blipFill>
                   <pic:spPr bwMode="auto">
                     <a:xfrm>
                       <a:off x="0" y="0"/>
-                      <a:ext cx="5582938" cy="2884077"/>
+                      <a:ext cx="6118516" cy="2631118"/>
                     </a:xfrm>
                     <a:prstGeom prst="rect">
                       <a:avLst/>
@@ -6411,7 +6295,7 @@
       <w:bookmarkStart w:id="21" w:name="_Toc327583380"/>
       <w:bookmarkStart w:id="22" w:name="_Toc339966119"/>
       <w:bookmarkStart w:id="23" w:name="_Toc507670779"/>
-      <w:bookmarkStart w:id="24" w:name="_Toc42673519"/>
+      <w:bookmarkStart w:id="24" w:name="_Toc144913851"/>
       <w:r>
         <w:lastRenderedPageBreak/>
         <w:t>Project</w:t>
@@ -6445,7 +6329,7 @@
       <w:bookmarkStart w:id="28" w:name="_Toc339966120"/>
       <w:bookmarkStart w:id="29" w:name="_Toc480254627"/>
       <w:bookmarkStart w:id="30" w:name="_Toc507670780"/>
-      <w:bookmarkStart w:id="31" w:name="_Toc42673520"/>
+      <w:bookmarkStart w:id="31" w:name="_Toc144913852"/>
       <w:r>
         <w:t xml:space="preserve">Stakeholders and </w:t>
       </w:r>
@@ -6753,17 +6637,8 @@
                 <w:iCs/>
                 <w:sz w:val="20"/>
               </w:rPr>
-              <w:t xml:space="preserve">Edwin </w:t>
-            </w:r>
-            <w:proofErr w:type="spellStart"/>
-            <w:r>
-              <w:rPr>
-                <w:iCs/>
-                <w:sz w:val="20"/>
-              </w:rPr>
-              <w:t>Roos</w:t>
-            </w:r>
-            <w:proofErr w:type="spellEnd"/>
+              <w:t>Edwin Roos</w:t>
+            </w:r>
           </w:p>
         </w:tc>
         <w:tc>
@@ -6778,12 +6653,22 @@
                 <w:sz w:val="20"/>
               </w:rPr>
             </w:pPr>
+            <w:hyperlink r:id="rId13" w:history="1">
+              <w:r>
+                <w:rPr>
+                  <w:rStyle w:val="Hyperlink"/>
+                  <w:iCs/>
+                  <w:sz w:val="20"/>
+                </w:rPr>
+                <w:t>e.roos@itpinternational.com</w:t>
+              </w:r>
+            </w:hyperlink>
             <w:r>
               <w:rPr>
                 <w:iCs/>
                 <w:sz w:val="20"/>
               </w:rPr>
-              <w:t>e.roos@itpinternational.com</w:t>
+              <w:t xml:space="preserve"> </w:t>
             </w:r>
           </w:p>
         </w:tc>
@@ -6894,17 +6779,8 @@
                 <w:iCs/>
                 <w:sz w:val="20"/>
               </w:rPr>
-              <w:t xml:space="preserve">Olga </w:t>
-            </w:r>
-            <w:proofErr w:type="spellStart"/>
-            <w:r>
-              <w:rPr>
-                <w:iCs/>
-                <w:sz w:val="20"/>
-              </w:rPr>
-              <w:t>Makoveeva</w:t>
-            </w:r>
-            <w:proofErr w:type="spellEnd"/>
+              <w:t>Olga Makoveeva</w:t>
+            </w:r>
           </w:p>
         </w:tc>
         <w:tc>
@@ -6919,12 +6795,22 @@
                 <w:sz w:val="20"/>
               </w:rPr>
             </w:pPr>
+            <w:hyperlink r:id="rId14" w:history="1">
+              <w:r>
+                <w:rPr>
+                  <w:rStyle w:val="Hyperlink"/>
+                  <w:iCs/>
+                  <w:sz w:val="20"/>
+                </w:rPr>
+                <w:t>o.makoveeva@fontys.nl</w:t>
+              </w:r>
+            </w:hyperlink>
             <w:r>
               <w:rPr>
                 <w:iCs/>
                 <w:sz w:val="20"/>
               </w:rPr>
-              <w:t>o.makoveeva@fontys.nl</w:t>
+              <w:t xml:space="preserve"> </w:t>
             </w:r>
           </w:p>
         </w:tc>
@@ -6966,7 +6852,21 @@
                 <w:iCs/>
                 <w:sz w:val="20"/>
               </w:rPr>
-              <w:t>Frist assessor (university tutor)</w:t>
+              <w:t>Frist assessor (</w:t>
+            </w:r>
+            <w:r>
+              <w:rPr>
+                <w:iCs/>
+                <w:sz w:val="20"/>
+              </w:rPr>
+              <w:t>U</w:t>
+            </w:r>
+            <w:r>
+              <w:rPr>
+                <w:iCs/>
+                <w:sz w:val="20"/>
+              </w:rPr>
+              <w:t>niversity tutor)</w:t>
             </w:r>
           </w:p>
         </w:tc>
@@ -7023,12 +6923,39 @@
                 <w:sz w:val="20"/>
               </w:rPr>
             </w:pPr>
+            <w:hyperlink r:id="rId15" w:history="1">
+              <w:r>
+                <w:rPr>
+                  <w:rStyle w:val="Hyperlink"/>
+                  <w:iCs/>
+                  <w:sz w:val="20"/>
+                </w:rPr>
+                <w:t>t.jiang@student.fontys.nl</w:t>
+              </w:r>
+            </w:hyperlink>
             <w:r>
               <w:rPr>
                 <w:iCs/>
                 <w:sz w:val="20"/>
               </w:rPr>
-              <w:t>t.jiang@student.fontys.nl</w:t>
+              <w:t xml:space="preserve"> or </w:t>
+            </w:r>
+            <w:hyperlink r:id="rId16" w:history="1">
+              <w:r>
+                <w:rPr>
+                  <w:rStyle w:val="Hyperlink"/>
+                  <w:iCs/>
+                  <w:sz w:val="20"/>
+                </w:rPr>
+                <w:t>T.Jiang@itpinternational.com</w:t>
+              </w:r>
+            </w:hyperlink>
+            <w:r>
+              <w:rPr>
+                <w:iCs/>
+                <w:sz w:val="20"/>
+              </w:rPr>
+              <w:t xml:space="preserve"> </w:t>
             </w:r>
           </w:p>
         </w:tc>
@@ -7070,7 +6997,7 @@
                 <w:iCs/>
                 <w:sz w:val="20"/>
               </w:rPr>
-              <w:t>Developer</w:t>
+              <w:t>Intern developer</w:t>
             </w:r>
           </w:p>
         </w:tc>
@@ -7096,6 +7023,234 @@
           </w:p>
         </w:tc>
       </w:tr>
+      <w:tr>
+        <w:trPr>
+          <w:cantSplit/>
+          <w:trHeight w:val="356"/>
+        </w:trPr>
+        <w:tc>
+          <w:tcPr>
+            <w:tcW w:w="1797" w:type="dxa"/>
+          </w:tcPr>
+          <w:p>
+            <w:pPr>
+              <w:pStyle w:val="Tabelbody"/>
+              <w:rPr>
+                <w:iCs/>
+                <w:sz w:val="20"/>
+              </w:rPr>
+            </w:pPr>
+          </w:p>
+        </w:tc>
+        <w:tc>
+          <w:tcPr>
+            <w:tcW w:w="1543" w:type="dxa"/>
+          </w:tcPr>
+          <w:p>
+            <w:pPr>
+              <w:pStyle w:val="Tabelbody"/>
+              <w:rPr>
+                <w:iCs/>
+                <w:sz w:val="20"/>
+              </w:rPr>
+            </w:pPr>
+          </w:p>
+        </w:tc>
+        <w:tc>
+          <w:tcPr>
+            <w:tcW w:w="1543" w:type="dxa"/>
+          </w:tcPr>
+          <w:p>
+            <w:pPr>
+              <w:pStyle w:val="Tabelbody"/>
+              <w:rPr>
+                <w:iCs/>
+                <w:sz w:val="20"/>
+              </w:rPr>
+            </w:pPr>
+          </w:p>
+        </w:tc>
+        <w:tc>
+          <w:tcPr>
+            <w:tcW w:w="1926" w:type="dxa"/>
+          </w:tcPr>
+          <w:p>
+            <w:pPr>
+              <w:pStyle w:val="Tabelbody"/>
+              <w:rPr>
+                <w:iCs/>
+                <w:sz w:val="20"/>
+              </w:rPr>
+            </w:pPr>
+          </w:p>
+        </w:tc>
+        <w:tc>
+          <w:tcPr>
+            <w:tcW w:w="3321" w:type="dxa"/>
+          </w:tcPr>
+          <w:p>
+            <w:pPr>
+              <w:pStyle w:val="Tabelbody"/>
+              <w:rPr>
+                <w:iCs/>
+                <w:sz w:val="20"/>
+              </w:rPr>
+            </w:pPr>
+          </w:p>
+        </w:tc>
+      </w:tr>
+      <w:tr>
+        <w:trPr>
+          <w:cantSplit/>
+          <w:trHeight w:val="356"/>
+        </w:trPr>
+        <w:tc>
+          <w:tcPr>
+            <w:tcW w:w="1797" w:type="dxa"/>
+          </w:tcPr>
+          <w:p>
+            <w:pPr>
+              <w:pStyle w:val="Tabelbody"/>
+              <w:rPr>
+                <w:iCs/>
+                <w:sz w:val="20"/>
+              </w:rPr>
+            </w:pPr>
+          </w:p>
+        </w:tc>
+        <w:tc>
+          <w:tcPr>
+            <w:tcW w:w="1543" w:type="dxa"/>
+          </w:tcPr>
+          <w:p>
+            <w:pPr>
+              <w:pStyle w:val="Tabelbody"/>
+              <w:rPr>
+                <w:iCs/>
+                <w:sz w:val="20"/>
+              </w:rPr>
+            </w:pPr>
+          </w:p>
+        </w:tc>
+        <w:tc>
+          <w:tcPr>
+            <w:tcW w:w="1543" w:type="dxa"/>
+          </w:tcPr>
+          <w:p>
+            <w:pPr>
+              <w:pStyle w:val="Tabelbody"/>
+              <w:rPr>
+                <w:iCs/>
+                <w:sz w:val="20"/>
+              </w:rPr>
+            </w:pPr>
+          </w:p>
+        </w:tc>
+        <w:tc>
+          <w:tcPr>
+            <w:tcW w:w="1926" w:type="dxa"/>
+          </w:tcPr>
+          <w:p>
+            <w:pPr>
+              <w:pStyle w:val="Tabelbody"/>
+              <w:rPr>
+                <w:iCs/>
+                <w:sz w:val="20"/>
+              </w:rPr>
+            </w:pPr>
+          </w:p>
+        </w:tc>
+        <w:tc>
+          <w:tcPr>
+            <w:tcW w:w="3321" w:type="dxa"/>
+          </w:tcPr>
+          <w:p>
+            <w:pPr>
+              <w:pStyle w:val="Tabelbody"/>
+              <w:rPr>
+                <w:iCs/>
+                <w:sz w:val="20"/>
+              </w:rPr>
+            </w:pPr>
+          </w:p>
+        </w:tc>
+      </w:tr>
+      <w:tr>
+        <w:trPr>
+          <w:cantSplit/>
+          <w:trHeight w:val="356"/>
+        </w:trPr>
+        <w:tc>
+          <w:tcPr>
+            <w:tcW w:w="1797" w:type="dxa"/>
+          </w:tcPr>
+          <w:p>
+            <w:pPr>
+              <w:pStyle w:val="Tabelbody"/>
+              <w:rPr>
+                <w:iCs/>
+                <w:sz w:val="20"/>
+              </w:rPr>
+            </w:pPr>
+          </w:p>
+        </w:tc>
+        <w:tc>
+          <w:tcPr>
+            <w:tcW w:w="1543" w:type="dxa"/>
+          </w:tcPr>
+          <w:p>
+            <w:pPr>
+              <w:pStyle w:val="Tabelbody"/>
+              <w:rPr>
+                <w:iCs/>
+                <w:sz w:val="20"/>
+              </w:rPr>
+            </w:pPr>
+          </w:p>
+        </w:tc>
+        <w:tc>
+          <w:tcPr>
+            <w:tcW w:w="1543" w:type="dxa"/>
+          </w:tcPr>
+          <w:p>
+            <w:pPr>
+              <w:pStyle w:val="Tabelbody"/>
+              <w:rPr>
+                <w:iCs/>
+                <w:sz w:val="20"/>
+              </w:rPr>
+            </w:pPr>
+          </w:p>
+        </w:tc>
+        <w:tc>
+          <w:tcPr>
+            <w:tcW w:w="1926" w:type="dxa"/>
+          </w:tcPr>
+          <w:p>
+            <w:pPr>
+              <w:pStyle w:val="Tabelbody"/>
+              <w:rPr>
+                <w:iCs/>
+                <w:sz w:val="20"/>
+              </w:rPr>
+            </w:pPr>
+          </w:p>
+        </w:tc>
+        <w:tc>
+          <w:tcPr>
+            <w:tcW w:w="3321" w:type="dxa"/>
+          </w:tcPr>
+          <w:p>
+            <w:pPr>
+              <w:pStyle w:val="Tabelbody"/>
+              <w:rPr>
+                <w:iCs/>
+                <w:sz w:val="20"/>
+              </w:rPr>
+            </w:pPr>
+          </w:p>
+        </w:tc>
+      </w:tr>
     </w:tbl>
     <w:p>
       <w:pPr>
@@ -7121,7 +7276,7 @@
         <w:pStyle w:val="Heading2"/>
       </w:pPr>
       <w:bookmarkStart w:id="32" w:name="_Toc507670781"/>
-      <w:bookmarkStart w:id="33" w:name="_Toc42673521"/>
+      <w:bookmarkStart w:id="33" w:name="_Toc144913853"/>
       <w:r>
         <w:t>Communicati</w:t>
       </w:r>
@@ -7501,7 +7656,25 @@
         </w:numPr>
       </w:pPr>
       <w:r>
-        <w:t>For help, if need some help to fix or figure out a solution.</w:t>
+        <w:t>For help, if help</w:t>
+      </w:r>
+      <w:r>
+        <w:t xml:space="preserve"> is needed</w:t>
+      </w:r>
+      <w:r>
+        <w:t xml:space="preserve"> to fix</w:t>
+      </w:r>
+      <w:r>
+        <w:t xml:space="preserve"> any issue</w:t>
+      </w:r>
+      <w:r>
+        <w:t xml:space="preserve"> or</w:t>
+      </w:r>
+      <w:r>
+        <w:t xml:space="preserve"> to</w:t>
+      </w:r>
+      <w:r>
+        <w:t xml:space="preserve"> figure out a solution.</w:t>
       </w:r>
     </w:p>
     <w:p>
@@ -7513,7 +7686,13 @@
         </w:numPr>
       </w:pPr>
       <w:r>
-        <w:t>For feedback on how everything is going for the project.</w:t>
+        <w:t xml:space="preserve">For feedback on how everything is going </w:t>
+      </w:r>
+      <w:r>
+        <w:t>on</w:t>
+      </w:r>
+      <w:r>
+        <w:t xml:space="preserve"> the project.</w:t>
       </w:r>
     </w:p>
     <w:p/>
@@ -7597,7 +7776,7 @@
       <w:bookmarkStart w:id="36" w:name="_Toc327583383"/>
       <w:bookmarkStart w:id="37" w:name="_Toc339966122"/>
       <w:bookmarkStart w:id="38" w:name="_Toc507670782"/>
-      <w:bookmarkStart w:id="39" w:name="_Toc42673522"/>
+      <w:bookmarkStart w:id="39" w:name="_Toc144913854"/>
       <w:r>
         <w:lastRenderedPageBreak/>
         <w:t>Activities and</w:t>
@@ -7620,7 +7799,7 @@
       <w:pPr>
         <w:pStyle w:val="Heading2"/>
       </w:pPr>
-      <w:bookmarkStart w:id="40" w:name="_Toc42673523"/>
+      <w:bookmarkStart w:id="40" w:name="_Toc144913855"/>
       <w:r>
         <w:t>Phases of the project</w:t>
       </w:r>
@@ -7863,15 +8042,7 @@
         <w:t>I</w:t>
       </w:r>
       <w:r>
-        <w:t xml:space="preserve"> </w:t>
-      </w:r>
-      <w:proofErr w:type="gramStart"/>
-      <w:r>
-        <w:t>have to</w:t>
-      </w:r>
-      <w:proofErr w:type="gramEnd"/>
-      <w:r>
-        <w:t xml:space="preserve"> deliver and present the product to </w:t>
+        <w:t xml:space="preserve"> have to deliver and present the product to </w:t>
       </w:r>
       <w:r>
         <w:t>the company mentor</w:t>
@@ -7880,15 +8051,7 @@
         <w:t>. Each sprint takes 3 working weeks</w:t>
       </w:r>
       <w:r>
-        <w:t xml:space="preserve">, </w:t>
-      </w:r>
-      <w:proofErr w:type="gramStart"/>
-      <w:r>
-        <w:t>with the exception of</w:t>
-      </w:r>
-      <w:proofErr w:type="gramEnd"/>
-      <w:r>
-        <w:t xml:space="preserve"> the last sprint which has </w:t>
+        <w:t xml:space="preserve">, with the exception of the last sprint which has </w:t>
       </w:r>
       <w:r>
         <w:t>2</w:t>
@@ -7990,7 +8153,13 @@
         <w:t>research – Setup everything that is needed to start programing on the project and</w:t>
       </w:r>
       <w:r>
-        <w:t xml:space="preserve"> get acquaintance with everything new that if needed for the application.</w:t>
+        <w:t xml:space="preserve"> get acquaintance with everything new that i</w:t>
+      </w:r>
+      <w:r>
+        <w:t>s</w:t>
+      </w:r>
+      <w:r>
+        <w:t xml:space="preserve"> needed for the application.</w:t>
       </w:r>
       <w:r>
         <w:t xml:space="preserve"> </w:t>
@@ -7999,7 +8168,7 @@
         <w:t>Also c</w:t>
       </w:r>
       <w:r>
-        <w:t>ontinue to do some research on the project.</w:t>
+        <w:t>ontinue to do research on the project.</w:t>
       </w:r>
     </w:p>
     <w:p>
@@ -8056,13 +8225,8 @@
         <w:t>,</w:t>
       </w:r>
       <w:r>
-        <w:t xml:space="preserve"> </w:t>
-      </w:r>
-      <w:proofErr w:type="gramStart"/>
-      <w:r>
-        <w:t>implement</w:t>
-      </w:r>
-      <w:proofErr w:type="gramEnd"/>
+        <w:t xml:space="preserve"> implement</w:t>
+      </w:r>
       <w:r>
         <w:t xml:space="preserve"> and create new prototype</w:t>
       </w:r>
@@ -8140,7 +8304,7 @@
       <w:pPr>
         <w:pStyle w:val="Heading2"/>
       </w:pPr>
-      <w:bookmarkStart w:id="41" w:name="_Toc42673524"/>
+      <w:bookmarkStart w:id="41" w:name="_Toc144913856"/>
       <w:r>
         <w:t>Time plan</w:t>
       </w:r>
@@ -8899,7 +9063,7 @@
       <w:bookmarkStart w:id="47" w:name="_Toc327583391"/>
       <w:bookmarkStart w:id="48" w:name="_Toc339966130"/>
       <w:bookmarkStart w:id="49" w:name="_Toc507670785"/>
-      <w:bookmarkStart w:id="50" w:name="_Toc42673525"/>
+      <w:bookmarkStart w:id="50" w:name="_Toc144913857"/>
       <w:bookmarkEnd w:id="42"/>
       <w:bookmarkEnd w:id="43"/>
       <w:bookmarkEnd w:id="44"/>
@@ -8968,7 +9132,7 @@
         <w:pStyle w:val="Heading2"/>
       </w:pPr>
       <w:bookmarkStart w:id="55" w:name="_Toc507670786"/>
-      <w:bookmarkStart w:id="56" w:name="_Toc42673526"/>
+      <w:bookmarkStart w:id="56" w:name="_Toc144913858"/>
       <w:r>
         <w:t>Test</w:t>
       </w:r>
@@ -9196,35 +9360,87 @@
           <w:szCs w:val="16"/>
           <w:lang w:val="en-GB"/>
         </w:rPr>
+        <w:t xml:space="preserve"> and also set goals where relevant. </w:t>
+      </w:r>
+      <w:r>
+        <w:rPr>
+          <w:i/>
+          <w:sz w:val="16"/>
+          <w:szCs w:val="16"/>
+        </w:rPr>
+        <w:t>E.g.</w:t>
+      </w:r>
+      <w:r>
+        <w:rPr>
+          <w:i/>
+          <w:sz w:val="16"/>
+          <w:szCs w:val="16"/>
+        </w:rPr>
+        <w:t>,</w:t>
+      </w:r>
+      <w:r>
+        <w:rPr>
+          <w:i/>
+          <w:sz w:val="16"/>
+          <w:szCs w:val="16"/>
+        </w:rPr>
+        <w:t xml:space="preserve"> percentage code coverage for the relevant unit</w:t>
+      </w:r>
+      <w:r>
+        <w:rPr>
+          <w:i/>
+          <w:sz w:val="16"/>
+          <w:szCs w:val="16"/>
+        </w:rPr>
         <w:t xml:space="preserve"> </w:t>
       </w:r>
-      <w:proofErr w:type="gramStart"/>
-      <w:r>
-        <w:rPr>
-          <w:i/>
-          <w:sz w:val="16"/>
-          <w:szCs w:val="16"/>
-          <w:lang w:val="en-GB"/>
-        </w:rPr>
-        <w:t>and also</w:t>
-      </w:r>
-      <w:proofErr w:type="gramEnd"/>
-      <w:r>
-        <w:rPr>
-          <w:i/>
-          <w:sz w:val="16"/>
-          <w:szCs w:val="16"/>
-          <w:lang w:val="en-GB"/>
-        </w:rPr>
-        <w:t xml:space="preserve"> set goals where relevant. </w:t>
-      </w:r>
-      <w:r>
-        <w:rPr>
-          <w:i/>
-          <w:sz w:val="16"/>
-          <w:szCs w:val="16"/>
-        </w:rPr>
-        <w:t>E.g.</w:t>
+      <w:r>
+        <w:rPr>
+          <w:i/>
+          <w:sz w:val="16"/>
+          <w:szCs w:val="16"/>
+        </w:rPr>
+        <w:t xml:space="preserve">tests.  </w:t>
+      </w:r>
+      <w:r>
+        <w:rPr>
+          <w:i/>
+          <w:sz w:val="16"/>
+          <w:szCs w:val="16"/>
+        </w:rPr>
+        <w:t>For</w:t>
+      </w:r>
+      <w:r>
+        <w:rPr>
+          <w:i/>
+          <w:sz w:val="16"/>
+          <w:szCs w:val="16"/>
+        </w:rPr>
+        <w:t xml:space="preserve"> each of</w:t>
+      </w:r>
+      <w:r>
+        <w:rPr>
+          <w:i/>
+          <w:sz w:val="16"/>
+          <w:szCs w:val="16"/>
+        </w:rPr>
+        <w:t xml:space="preserve"> the </w:t>
+      </w:r>
+      <w:r>
+        <w:rPr>
+          <w:i/>
+          <w:sz w:val="16"/>
+          <w:szCs w:val="16"/>
+        </w:rPr>
+        <w:t>planned</w:t>
+      </w:r>
+      <w:r>
+        <w:rPr>
+          <w:i/>
+          <w:sz w:val="16"/>
+          <w:szCs w:val="16"/>
+        </w:rPr>
+        <w:t xml:space="preserve"> tests</w:t>
       </w:r>
       <w:r>
         <w:rPr>
@@ -9240,7 +9456,33 @@
           <w:sz w:val="16"/>
           <w:szCs w:val="16"/>
         </w:rPr>
-        <w:t xml:space="preserve"> percentage code coverage for the relevant unit</w:t>
+        <w:t xml:space="preserve"> indicate what will be automated and what not.</w:t>
+      </w:r>
+    </w:p>
+    <w:p>
+      <w:pPr>
+        <w:rPr>
+          <w:i/>
+          <w:sz w:val="16"/>
+          <w:szCs w:val="16"/>
+        </w:rPr>
+      </w:pPr>
+    </w:p>
+    <w:p>
+      <w:pPr>
+        <w:rPr>
+          <w:i/>
+          <w:sz w:val="16"/>
+          <w:szCs w:val="16"/>
+        </w:rPr>
+      </w:pPr>
+      <w:r>
+        <w:rPr>
+          <w:i/>
+          <w:sz w:val="16"/>
+          <w:szCs w:val="16"/>
+        </w:rPr>
+        <w:t>Also think of quality testing</w:t>
       </w:r>
       <w:r>
         <w:rPr>
@@ -9256,104 +9498,6 @@
           <w:sz w:val="16"/>
           <w:szCs w:val="16"/>
         </w:rPr>
-        <w:t xml:space="preserve">tests.  </w:t>
-      </w:r>
-      <w:r>
-        <w:rPr>
-          <w:i/>
-          <w:sz w:val="16"/>
-          <w:szCs w:val="16"/>
-        </w:rPr>
-        <w:t>For</w:t>
-      </w:r>
-      <w:r>
-        <w:rPr>
-          <w:i/>
-          <w:sz w:val="16"/>
-          <w:szCs w:val="16"/>
-        </w:rPr>
-        <w:t xml:space="preserve"> each of</w:t>
-      </w:r>
-      <w:r>
-        <w:rPr>
-          <w:i/>
-          <w:sz w:val="16"/>
-          <w:szCs w:val="16"/>
-        </w:rPr>
-        <w:t xml:space="preserve"> the </w:t>
-      </w:r>
-      <w:r>
-        <w:rPr>
-          <w:i/>
-          <w:sz w:val="16"/>
-          <w:szCs w:val="16"/>
-        </w:rPr>
-        <w:t>planned</w:t>
-      </w:r>
-      <w:r>
-        <w:rPr>
-          <w:i/>
-          <w:sz w:val="16"/>
-          <w:szCs w:val="16"/>
-        </w:rPr>
-        <w:t xml:space="preserve"> tests</w:t>
-      </w:r>
-      <w:r>
-        <w:rPr>
-          <w:i/>
-          <w:sz w:val="16"/>
-          <w:szCs w:val="16"/>
-        </w:rPr>
-        <w:t>,</w:t>
-      </w:r>
-      <w:r>
-        <w:rPr>
-          <w:i/>
-          <w:sz w:val="16"/>
-          <w:szCs w:val="16"/>
-        </w:rPr>
-        <w:t xml:space="preserve"> indicate what will be automated and what not.</w:t>
-      </w:r>
-    </w:p>
-    <w:p>
-      <w:pPr>
-        <w:rPr>
-          <w:i/>
-          <w:sz w:val="16"/>
-          <w:szCs w:val="16"/>
-        </w:rPr>
-      </w:pPr>
-    </w:p>
-    <w:p>
-      <w:pPr>
-        <w:rPr>
-          <w:i/>
-          <w:sz w:val="16"/>
-          <w:szCs w:val="16"/>
-        </w:rPr>
-      </w:pPr>
-      <w:r>
-        <w:rPr>
-          <w:i/>
-          <w:sz w:val="16"/>
-          <w:szCs w:val="16"/>
-        </w:rPr>
-        <w:t>Also think of quality testing</w:t>
-      </w:r>
-      <w:r>
-        <w:rPr>
-          <w:i/>
-          <w:sz w:val="16"/>
-          <w:szCs w:val="16"/>
-        </w:rPr>
-        <w:t xml:space="preserve"> </w:t>
-      </w:r>
-      <w:r>
-        <w:rPr>
-          <w:i/>
-          <w:sz w:val="16"/>
-          <w:szCs w:val="16"/>
-        </w:rPr>
         <w:t>setups</w:t>
       </w:r>
       <w:r>
@@ -9378,25 +9522,7 @@
           <w:sz w:val="16"/>
           <w:szCs w:val="16"/>
         </w:rPr>
-        <w:t xml:space="preserve"> </w:t>
-      </w:r>
-      <w:proofErr w:type="spellStart"/>
-      <w:r>
-        <w:rPr>
-          <w:i/>
-          <w:sz w:val="16"/>
-          <w:szCs w:val="16"/>
-        </w:rPr>
-        <w:t>Sonarqube</w:t>
-      </w:r>
-      <w:proofErr w:type="spellEnd"/>
-      <w:r>
-        <w:rPr>
-          <w:i/>
-          <w:sz w:val="16"/>
-          <w:szCs w:val="16"/>
-        </w:rPr>
-        <w:t>.</w:t>
+        <w:t xml:space="preserve"> Sonarqube.</w:t>
       </w:r>
     </w:p>
     <w:p>
@@ -9442,6 +9568,30 @@
         </w:rPr>
         <w:t>Unit test</w:t>
       </w:r>
+      <w:r>
+        <w:rPr>
+          <w:iCs/>
+        </w:rPr>
+        <w:t xml:space="preserve">: </w:t>
+      </w:r>
+      <w:r>
+        <w:rPr>
+          <w:iCs/>
+        </w:rPr>
+        <w:t xml:space="preserve">This test will be used to test the code </w:t>
+      </w:r>
+      <w:r>
+        <w:rPr>
+          <w:iCs/>
+        </w:rPr>
+        <w:t>behavior</w:t>
+      </w:r>
+      <w:r>
+        <w:rPr>
+          <w:iCs/>
+        </w:rPr>
+        <w:t>. The unit test will be done for each functionality.</w:t>
+      </w:r>
     </w:p>
     <w:p>
       <w:pPr>
@@ -9460,12 +9610,24 @@
         </w:rPr>
         <w:t>Acceptance test</w:t>
       </w:r>
-    </w:p>
-    <w:p>
-      <w:pPr>
+      <w:r>
         <w:rPr>
           <w:iCs/>
         </w:rPr>
+        <w:t xml:space="preserve">: </w:t>
+      </w:r>
+      <w:r>
+        <w:rPr>
+          <w:iCs/>
+        </w:rPr>
+        <w:t>This test will be used to heck if the stories acceptance criteria were met.</w:t>
+      </w:r>
+    </w:p>
+    <w:p>
+      <w:pPr>
+        <w:rPr>
+          <w:iCs/>
+        </w:rPr>
       </w:pPr>
     </w:p>
     <w:p>
@@ -9473,7 +9635,7 @@
         <w:pStyle w:val="Heading2"/>
       </w:pPr>
       <w:bookmarkStart w:id="57" w:name="_Toc507670787"/>
-      <w:bookmarkStart w:id="58" w:name="_Toc42673527"/>
+      <w:bookmarkStart w:id="58" w:name="_Toc144913859"/>
       <w:r>
         <w:t>Test</w:t>
       </w:r>
@@ -9484,15 +9646,10 @@
         <w:t>environment</w:t>
       </w:r>
       <w:r>
-        <w:t xml:space="preserve"> and required </w:t>
-      </w:r>
-      <w:proofErr w:type="gramStart"/>
-      <w:r>
-        <w:t>resources</w:t>
+        <w:t xml:space="preserve"> and required resources</w:t>
       </w:r>
       <w:bookmarkEnd w:id="57"/>
       <w:bookmarkEnd w:id="58"/>
-      <w:proofErr w:type="gramEnd"/>
     </w:p>
     <w:p>
       <w:pPr>
@@ -9615,25 +9772,7 @@
           <w:sz w:val="16"/>
           <w:szCs w:val="16"/>
         </w:rPr>
-        <w:t xml:space="preserve">Can you make use of a CI/CD </w:t>
-      </w:r>
-      <w:proofErr w:type="gramStart"/>
-      <w:r>
-        <w:rPr>
-          <w:i/>
-          <w:sz w:val="16"/>
-          <w:szCs w:val="16"/>
-        </w:rPr>
-        <w:t>environment</w:t>
-      </w:r>
-      <w:proofErr w:type="gramEnd"/>
-      <w:r>
-        <w:rPr>
-          <w:i/>
-          <w:sz w:val="16"/>
-          <w:szCs w:val="16"/>
-        </w:rPr>
-        <w:t xml:space="preserve"> or </w:t>
+        <w:t xml:space="preserve">Can you make use of a CI/CD environment or </w:t>
       </w:r>
       <w:r>
         <w:rPr>
@@ -9802,6 +9941,9 @@
       <w:r>
         <w:t>The tests are performed on a local machine (laptop)</w:t>
       </w:r>
+      <w:r>
+        <w:t xml:space="preserve"> from the company.</w:t>
+      </w:r>
     </w:p>
     <w:p>
       <w:pPr>
@@ -9842,7 +9984,7 @@
         <w:pStyle w:val="Heading2"/>
       </w:pPr>
       <w:bookmarkStart w:id="59" w:name="_Toc507670788"/>
-      <w:bookmarkStart w:id="60" w:name="_Toc42673528"/>
+      <w:bookmarkStart w:id="60" w:name="_Toc144913860"/>
       <w:r>
         <w:t xml:space="preserve">Configuration </w:t>
       </w:r>
@@ -9898,25 +10040,7 @@
           <w:sz w:val="16"/>
           <w:szCs w:val="16"/>
         </w:rPr>
-        <w:t xml:space="preserve"> (</w:t>
-      </w:r>
-      <w:proofErr w:type="gramStart"/>
-      <w:r>
-        <w:rPr>
-          <w:i/>
-          <w:sz w:val="16"/>
-          <w:szCs w:val="16"/>
-        </w:rPr>
-        <w:t>e.g.</w:t>
-      </w:r>
-      <w:proofErr w:type="gramEnd"/>
-      <w:r>
-        <w:rPr>
-          <w:i/>
-          <w:sz w:val="16"/>
-          <w:szCs w:val="16"/>
-        </w:rPr>
-        <w:t xml:space="preserve"> your GIT repository)</w:t>
+        <w:t xml:space="preserve"> (e.g. your GIT repository)</w:t>
       </w:r>
       <w:r>
         <w:rPr>
@@ -9932,25 +10056,7 @@
           <w:sz w:val="16"/>
           <w:szCs w:val="16"/>
         </w:rPr>
-        <w:t xml:space="preserve">his might include things </w:t>
-      </w:r>
-      <w:proofErr w:type="gramStart"/>
-      <w:r>
-        <w:rPr>
-          <w:i/>
-          <w:sz w:val="16"/>
-          <w:szCs w:val="16"/>
-        </w:rPr>
-        <w:t>like  tooling</w:t>
-      </w:r>
-      <w:proofErr w:type="gramEnd"/>
-      <w:r>
-        <w:rPr>
-          <w:i/>
-          <w:sz w:val="16"/>
-          <w:szCs w:val="16"/>
-        </w:rPr>
-        <w:t>, branching strategy, promotion-, release- and baseline strategy.</w:t>
+        <w:t>his might include things like  tooling, branching strategy, promotion-, release- and baseline strategy.</w:t>
       </w:r>
     </w:p>
     <w:p>
@@ -10053,6 +10159,32 @@
         <w:rPr>
           <w:lang w:val="en-GB"/>
         </w:rPr>
+        <w:t xml:space="preserve">The company uses SVN to manage all their source code. SVN </w:t>
+      </w:r>
+      <w:r>
+        <w:rPr>
+          <w:lang w:val="en-GB"/>
+        </w:rPr>
+        <w:t>stands for Apache Subversion or also known as Subversion. Subversion is a revision control system, where it’s responsible for managing changes to the computer programs, documents, large websites, or other collections of information.</w:t>
+      </w:r>
+    </w:p>
+    <w:p>
+      <w:pPr>
+        <w:rPr>
+          <w:lang w:val="en-GB"/>
+        </w:rPr>
+      </w:pPr>
+    </w:p>
+    <w:p>
+      <w:pPr>
+        <w:rPr>
+          <w:lang w:val="en-GB"/>
+        </w:rPr>
+      </w:pPr>
+      <w:r>
+        <w:rPr>
+          <w:lang w:val="en-GB"/>
+        </w:rPr>
         <w:t>SVN</w:t>
       </w:r>
       <w:r>
@@ -10086,6 +10218,12 @@
           <w:lang w:val="en-GB"/>
         </w:rPr>
         <w:t>Tool</w:t>
+      </w:r>
+      <w:r>
+        <w:rPr>
+          <w:lang w:val="en-GB"/>
+        </w:rPr>
+        <w:t>s</w:t>
       </w:r>
     </w:p>
     <w:p>
@@ -10109,7 +10247,13 @@
         <w:rPr>
           <w:lang w:val="en-GB"/>
         </w:rPr>
-        <w:t xml:space="preserve"> repo</w:t>
+        <w:t xml:space="preserve"> </w:t>
+      </w:r>
+      <w:r>
+        <w:rPr>
+          <w:lang w:val="en-GB"/>
+        </w:rPr>
+        <w:t xml:space="preserve">or VisualSVN </w:t>
       </w:r>
     </w:p>
     <w:p>
@@ -10129,19 +10273,31 @@
         </w:rPr>
         <w:t>Working copy of repo</w:t>
       </w:r>
-    </w:p>
-    <w:p>
-      <w:pPr>
+      <w:r>
         <w:rPr>
           <w:lang w:val="en-GB"/>
         </w:rPr>
-      </w:pPr>
-    </w:p>
-    <w:p>
-      <w:pPr>
+        <w:t xml:space="preserve">: This contains a working copy of the main </w:t>
+      </w:r>
+      <w:r>
         <w:rPr>
           <w:lang w:val="en-GB"/>
         </w:rPr>
+        <w:t>repository.</w:t>
+      </w:r>
+    </w:p>
+    <w:p>
+      <w:pPr>
+        <w:rPr>
+          <w:lang w:val="en-GB"/>
+        </w:rPr>
+      </w:pPr>
+    </w:p>
+    <w:p>
+      <w:pPr>
+        <w:rPr>
+          <w:lang w:val="en-GB"/>
+        </w:rPr>
       </w:pPr>
     </w:p>
     <w:p>
@@ -10149,7 +10305,7 @@
         <w:pStyle w:val="Heading1"/>
       </w:pPr>
       <w:bookmarkStart w:id="61" w:name="_Toc507670789"/>
-      <w:bookmarkStart w:id="62" w:name="_Toc42673529"/>
+      <w:bookmarkStart w:id="62" w:name="_Toc144913861"/>
       <w:r>
         <w:lastRenderedPageBreak/>
         <w:t>R</w:t>
@@ -10169,7 +10325,7 @@
       <w:pPr>
         <w:pStyle w:val="Heading2"/>
       </w:pPr>
-      <w:bookmarkStart w:id="66" w:name="_Toc42673531"/>
+      <w:bookmarkStart w:id="66" w:name="_Toc144913862"/>
       <w:bookmarkEnd w:id="63"/>
       <w:bookmarkEnd w:id="64"/>
       <w:bookmarkEnd w:id="65"/>
@@ -10368,7 +10524,6 @@
         </w:rPr>
         <w:t xml:space="preserve"> do if the risk </w:t>
       </w:r>
-      <w:proofErr w:type="gramStart"/>
       <w:r>
         <w:rPr>
           <w:i/>
@@ -10377,7 +10532,6 @@
         </w:rPr>
         <w:t>actually eventuates</w:t>
       </w:r>
-      <w:proofErr w:type="gramEnd"/>
       <w:r>
         <w:rPr>
           <w:i/>
@@ -10392,25 +10546,7 @@
           <w:sz w:val="16"/>
           <w:szCs w:val="16"/>
         </w:rPr>
-        <w:t xml:space="preserve"> Think both from an organizational perspective about risks (</w:t>
-      </w:r>
-      <w:proofErr w:type="gramStart"/>
-      <w:r>
-        <w:rPr>
-          <w:i/>
-          <w:sz w:val="16"/>
-          <w:szCs w:val="16"/>
-        </w:rPr>
-        <w:t>e.g.</w:t>
-      </w:r>
-      <w:proofErr w:type="gramEnd"/>
-      <w:r>
-        <w:rPr>
-          <w:i/>
-          <w:sz w:val="16"/>
-          <w:szCs w:val="16"/>
-        </w:rPr>
-        <w:t xml:space="preserve"> sudden unavailability of the company mentor) and also from a content perspective (e.g. what happens if your research shows that it is a better to purchase an application than to develop it as a major part of your internship).</w:t>
+        <w:t xml:space="preserve"> Think both from an organizational perspective about risks (e.g. sudden unavailability of the company mentor) and also from a content perspective (e.g. what happens if your research shows that it is a better to purchase an application than to develop it as a major part of your internship).</w:t>
       </w:r>
     </w:p>
     <w:p>
@@ -10855,7 +10991,7 @@
               <w:rPr>
                 <w:sz w:val="20"/>
               </w:rPr>
-              <w:t>.</w:t>
+              <w:t>. If possible, work at home.</w:t>
             </w:r>
           </w:p>
         </w:tc>
@@ -10917,6 +11053,12 @@
               <w:rPr>
                 <w:sz w:val="20"/>
               </w:rPr>
+              <w:t xml:space="preserve"> or personal reason</w:t>
+            </w:r>
+            <w:r>
+              <w:rPr>
+                <w:sz w:val="20"/>
+              </w:rPr>
               <w:t>.</w:t>
             </w:r>
           </w:p>
@@ -10993,7 +11135,31 @@
               <w:rPr>
                 <w:sz w:val="20"/>
               </w:rPr>
-              <w:t>Company mentor is sick.</w:t>
+              <w:t>Company mentor</w:t>
+            </w:r>
+            <w:r>
+              <w:rPr>
+                <w:sz w:val="20"/>
+              </w:rPr>
+              <w:t xml:space="preserve"> or first assessor</w:t>
+            </w:r>
+            <w:r>
+              <w:rPr>
+                <w:sz w:val="20"/>
+              </w:rPr>
+              <w:t xml:space="preserve"> is</w:t>
+            </w:r>
+            <w:r>
+              <w:rPr>
+                <w:sz w:val="20"/>
+              </w:rPr>
+              <w:t>n’t available due to personal reason or sick</w:t>
+            </w:r>
+            <w:r>
+              <w:rPr>
+                <w:sz w:val="20"/>
+              </w:rPr>
+              <w:t>.</w:t>
             </w:r>
           </w:p>
         </w:tc>
@@ -11009,6 +11175,12 @@
                 <w:sz w:val="20"/>
               </w:rPr>
             </w:pPr>
+            <w:r>
+              <w:rPr>
+                <w:sz w:val="20"/>
+              </w:rPr>
+              <w:t>Do not leave everything for the last moment. Assume that this kind of situation might happen.</w:t>
+            </w:r>
           </w:p>
         </w:tc>
         <w:tc>
@@ -11023,6 +11195,24 @@
                 <w:sz w:val="20"/>
               </w:rPr>
             </w:pPr>
+            <w:r>
+              <w:rPr>
+                <w:sz w:val="20"/>
+              </w:rPr>
+              <w:t xml:space="preserve">Ask </w:t>
+            </w:r>
+            <w:r>
+              <w:rPr>
+                <w:sz w:val="20"/>
+              </w:rPr>
+              <w:t xml:space="preserve">company mentor or first assessor </w:t>
+            </w:r>
+            <w:r>
+              <w:rPr>
+                <w:sz w:val="20"/>
+              </w:rPr>
+              <w:t>when they are available. Schedule a meeting as soon as possible.</w:t>
+            </w:r>
           </w:p>
         </w:tc>
       </w:tr>
@@ -11047,6 +11237,12 @@
                 <w:sz w:val="20"/>
               </w:rPr>
             </w:pPr>
+            <w:r>
+              <w:rPr>
+                <w:sz w:val="20"/>
+              </w:rPr>
+              <w:t>Falling behind on the deadline for the deliverables.</w:t>
+            </w:r>
           </w:p>
         </w:tc>
         <w:tc>
@@ -11061,6 +11257,24 @@
                 <w:sz w:val="20"/>
               </w:rPr>
             </w:pPr>
+            <w:r>
+              <w:rPr>
+                <w:sz w:val="20"/>
+              </w:rPr>
+              <w:t>Always check on the agile</w:t>
+            </w:r>
+            <w:r>
+              <w:rPr>
+                <w:sz w:val="20"/>
+              </w:rPr>
+              <w:t xml:space="preserve"> scrum</w:t>
+            </w:r>
+            <w:r>
+              <w:rPr>
+                <w:sz w:val="20"/>
+              </w:rPr>
+              <w:t xml:space="preserve"> board on what to deliver on that sprint and the deadline.</w:t>
+            </w:r>
           </w:p>
         </w:tc>
         <w:tc>
@@ -11075,6 +11289,164 @@
                 <w:sz w:val="20"/>
               </w:rPr>
             </w:pPr>
+            <w:r>
+              <w:rPr>
+                <w:sz w:val="20"/>
+              </w:rPr>
+              <w:t>Work overtime to fulfill the deliverables and let the company mentor know, to come up with a solution for this</w:t>
+            </w:r>
+          </w:p>
+        </w:tc>
+      </w:tr>
+      <w:tr>
+        <w:trPr>
+          <w:trHeight w:val="397"/>
+        </w:trPr>
+        <w:tc>
+          <w:tcPr>
+            <w:tcW w:w="3256" w:type="dxa"/>
+            <w:vAlign w:val="center"/>
+          </w:tcPr>
+          <w:p>
+            <w:pPr>
+              <w:pStyle w:val="Tabelbody"/>
+              <w:numPr>
+                <w:ilvl w:val="0"/>
+                <w:numId w:val="13"/>
+              </w:numPr>
+              <w:ind w:left="284" w:hanging="284"/>
+              <w:rPr>
+                <w:sz w:val="20"/>
+              </w:rPr>
+            </w:pPr>
+            <w:r>
+              <w:rPr>
+                <w:sz w:val="20"/>
+              </w:rPr>
+              <w:t>Programing environment has an error or problem</w:t>
+            </w:r>
+            <w:r>
+              <w:rPr>
+                <w:sz w:val="20"/>
+              </w:rPr>
+              <w:t>.</w:t>
+            </w:r>
+          </w:p>
+        </w:tc>
+        <w:tc>
+          <w:tcPr>
+            <w:tcW w:w="3118" w:type="dxa"/>
+            <w:vAlign w:val="center"/>
+          </w:tcPr>
+          <w:p>
+            <w:pPr>
+              <w:pStyle w:val="Tabelbody"/>
+              <w:rPr>
+                <w:sz w:val="20"/>
+              </w:rPr>
+            </w:pPr>
+            <w:r>
+              <w:rPr>
+                <w:sz w:val="20"/>
+              </w:rPr>
+              <w:t>Ask colleagues for help on how to fix it and or find a solution online.</w:t>
+            </w:r>
+          </w:p>
+        </w:tc>
+        <w:tc>
+          <w:tcPr>
+            <w:tcW w:w="3090" w:type="dxa"/>
+            <w:vAlign w:val="center"/>
+          </w:tcPr>
+          <w:p>
+            <w:pPr>
+              <w:pStyle w:val="Tabelbody"/>
+              <w:rPr>
+                <w:sz w:val="20"/>
+              </w:rPr>
+            </w:pPr>
+            <w:r>
+              <w:rPr>
+                <w:sz w:val="20"/>
+              </w:rPr>
+              <w:t xml:space="preserve">Let the company mentor know, so that </w:t>
+            </w:r>
+            <w:r>
+              <w:rPr>
+                <w:sz w:val="20"/>
+              </w:rPr>
+              <w:t>we can come up with a solution for this problem.</w:t>
+            </w:r>
+          </w:p>
+        </w:tc>
+      </w:tr>
+      <w:tr>
+        <w:trPr>
+          <w:trHeight w:val="397"/>
+        </w:trPr>
+        <w:tc>
+          <w:tcPr>
+            <w:tcW w:w="3256" w:type="dxa"/>
+            <w:vAlign w:val="center"/>
+          </w:tcPr>
+          <w:p>
+            <w:pPr>
+              <w:pStyle w:val="Tabelbody"/>
+              <w:numPr>
+                <w:ilvl w:val="0"/>
+                <w:numId w:val="13"/>
+              </w:numPr>
+              <w:ind w:left="284" w:hanging="284"/>
+              <w:rPr>
+                <w:sz w:val="20"/>
+              </w:rPr>
+            </w:pPr>
+            <w:r>
+              <w:rPr>
+                <w:sz w:val="20"/>
+              </w:rPr>
+              <w:t>Company mentor leaving the company for personal reason.</w:t>
+            </w:r>
+          </w:p>
+        </w:tc>
+        <w:tc>
+          <w:tcPr>
+            <w:tcW w:w="3118" w:type="dxa"/>
+            <w:vAlign w:val="center"/>
+          </w:tcPr>
+          <w:p>
+            <w:pPr>
+              <w:pStyle w:val="Tabelbody"/>
+              <w:rPr>
+                <w:sz w:val="20"/>
+              </w:rPr>
+            </w:pPr>
+            <w:r>
+              <w:rPr>
+                <w:sz w:val="20"/>
+              </w:rPr>
+              <w:t>No action can be taken.</w:t>
+            </w:r>
+          </w:p>
+        </w:tc>
+        <w:tc>
+          <w:tcPr>
+            <w:tcW w:w="3090" w:type="dxa"/>
+            <w:vAlign w:val="center"/>
+          </w:tcPr>
+          <w:p>
+            <w:pPr>
+              <w:pStyle w:val="Tabelbody"/>
+              <w:rPr>
+                <w:sz w:val="20"/>
+              </w:rPr>
+            </w:pPr>
+            <w:r>
+              <w:rPr>
+                <w:sz w:val="20"/>
+              </w:rPr>
+              <w:t>Let the first assessor know about this and ask colleague for help on who to talk to about this to find a solution for this.</w:t>
+            </w:r>
           </w:p>
         </w:tc>
       </w:tr>
@@ -11099,7 +11471,7 @@
       </w:pPr>
     </w:p>
     <w:sectPr>
-      <w:footerReference w:type="default" r:id="rId13"/>
+      <w:footerReference w:type="default" r:id="rId17"/>
       <w:pgSz w:w="11906" w:h="16838"/>
       <w:pgMar w:top="1948" w:right="1183" w:bottom="1702" w:left="1417" w:header="708" w:footer="708" w:gutter="0"/>
       <w:cols w:space="708"/>
@@ -11152,7 +11524,6 @@
       <w:tab/>
       <w:t xml:space="preserve">                                                                                                 </w:t>
     </w:r>
-    <w:proofErr w:type="spellStart"/>
     <w:r>
       <w:rPr>
         <w:color w:val="82838A"/>
@@ -11160,7 +11531,6 @@
       </w:rPr>
       <w:t>Projectplan</w:t>
     </w:r>
-    <w:proofErr w:type="spellEnd"/>
     <w:r>
       <w:rPr>
         <w:color w:val="82838A"/>
@@ -15820,6 +16190,18 @@
       <w:contextualSpacing/>
     </w:pPr>
   </w:style>
+  <w:style w:type="character" w:styleId="UnresolvedMention">
+    <w:name w:val="Unresolved Mention"/>
+    <w:basedOn w:val="DefaultParagraphFont"/>
+    <w:uiPriority w:val="99"/>
+    <w:semiHidden/>
+    <w:unhideWhenUsed/>
+    <w:rsid w:val="00AA7185"/>
+    <w:rPr>
+      <w:color w:val="605E5C"/>
+      <w:shd w:val="clear" w:color="auto" w:fill="E1DFDD"/>
+    </w:rPr>
+  </w:style>
 </w:styles>
 </file>
 
@@ -16109,25 +16491,6 @@
 </file>
 
 <file path=customXml/item1.xml><?xml version="1.0" encoding="utf-8"?>
-<b:Sources xmlns:b="http://schemas.openxmlformats.org/officeDocument/2006/bibliography" xmlns="http://schemas.openxmlformats.org/officeDocument/2006/bibliography" SelectedStyle="\APASixthEditionOfficeOnline.xsl" StyleName="APA" Version="6"/>
-</file>
-
-<file path=customXml/item2.xml><?xml version="1.0" encoding="utf-8"?>
-<?mso-contentType ?>
-<FormTemplates xmlns="http://schemas.microsoft.com/sharepoint/v3/contenttype/forms">
-  <Display>DocumentLibraryForm</Display>
-  <Edit>DocumentLibraryForm</Edit>
-  <New>DocumentLibraryForm</New>
-</FormTemplates>
-</file>
-
-<file path=customXml/item3.xml><?xml version="1.0" encoding="utf-8"?>
-<p:properties xmlns:p="http://schemas.microsoft.com/office/2006/metadata/properties" xmlns:xsi="http://www.w3.org/2001/XMLSchema-instance" xmlns:pc="http://schemas.microsoft.com/office/infopath/2007/PartnerControls">
-  <documentManagement/>
-</p:properties>
-</file>
-
-<file path=customXml/item4.xml><?xml version="1.0" encoding="utf-8"?>
 <ct:contentTypeSchema xmlns:ct="http://schemas.microsoft.com/office/2006/metadata/contentType" xmlns:ma="http://schemas.microsoft.com/office/2006/metadata/properties/metaAttributes" ct:_="" ma:_="" ma:contentTypeName="Document" ma:contentTypeID="0x0101004A6938A6D16A9F41A168DCB1E561FC37" ma:contentTypeVersion="0" ma:contentTypeDescription="Create a new document." ma:contentTypeScope="" ma:versionID="a301393c779a92aaeb722f4b266d6b84">
   <xsd:schema xmlns:xsd="http://www.w3.org/2001/XMLSchema" xmlns:xs="http://www.w3.org/2001/XMLSchema" xmlns:p="http://schemas.microsoft.com/office/2006/metadata/properties" targetNamespace="http://schemas.microsoft.com/office/2006/metadata/properties" ma:root="true" ma:fieldsID="067e30616eeadeb776f014c5fbcfd813">
     <xsd:element name="properties">
@@ -16241,32 +16604,26 @@
 </ct:contentTypeSchema>
 </file>
 
-<file path=customXml/itemProps1.xml><?xml version="1.0" encoding="utf-8"?>
-<ds:datastoreItem xmlns:ds="http://schemas.openxmlformats.org/officeDocument/2006/customXml" ds:itemID="{AED06569-D703-4CEB-98AE-08845890B420}">
-  <ds:schemaRefs>
-    <ds:schemaRef ds:uri="http://schemas.openxmlformats.org/officeDocument/2006/bibliography"/>
-  </ds:schemaRefs>
-</ds:datastoreItem>
+<file path=customXml/item2.xml><?xml version="1.0" encoding="utf-8"?>
+<p:properties xmlns:p="http://schemas.microsoft.com/office/2006/metadata/properties" xmlns:xsi="http://www.w3.org/2001/XMLSchema-instance" xmlns:pc="http://schemas.microsoft.com/office/infopath/2007/PartnerControls">
+  <documentManagement/>
+</p:properties>
 </file>
 
-<file path=customXml/itemProps2.xml><?xml version="1.0" encoding="utf-8"?>
-<ds:datastoreItem xmlns:ds="http://schemas.openxmlformats.org/officeDocument/2006/customXml" ds:itemID="{8D559B33-4825-405B-ACEB-6F229225D325}">
-  <ds:schemaRefs>
-    <ds:schemaRef ds:uri="http://schemas.microsoft.com/sharepoint/v3/contenttype/forms"/>
-  </ds:schemaRefs>
-</ds:datastoreItem>
+<file path=customXml/item3.xml><?xml version="1.0" encoding="utf-8"?>
+<?mso-contentType ?>
+<FormTemplates xmlns="http://schemas.microsoft.com/sharepoint/v3/contenttype/forms">
+  <Display>DocumentLibraryForm</Display>
+  <Edit>DocumentLibraryForm</Edit>
+  <New>DocumentLibraryForm</New>
+</FormTemplates>
 </file>
 
-<file path=customXml/itemProps3.xml><?xml version="1.0" encoding="utf-8"?>
-<ds:datastoreItem xmlns:ds="http://schemas.openxmlformats.org/officeDocument/2006/customXml" ds:itemID="{AC94A26D-82EB-45B7-AEA3-129FBDD1FCEB}">
-  <ds:schemaRefs>
-    <ds:schemaRef ds:uri="http://schemas.microsoft.com/office/2006/metadata/properties"/>
-    <ds:schemaRef ds:uri="http://schemas.microsoft.com/office/infopath/2007/PartnerControls"/>
-  </ds:schemaRefs>
-</ds:datastoreItem>
+<file path=customXml/item4.xml><?xml version="1.0" encoding="utf-8"?>
+<b:Sources xmlns:b="http://schemas.openxmlformats.org/officeDocument/2006/bibliography" xmlns="http://schemas.openxmlformats.org/officeDocument/2006/bibliography" SelectedStyle="\APASixthEditionOfficeOnline.xsl" StyleName="APA" Version="6"/>
 </file>
 
-<file path=customXml/itemProps4.xml><?xml version="1.0" encoding="utf-8"?>
+<file path=customXml/itemProps1.xml><?xml version="1.0" encoding="utf-8"?>
 <ds:datastoreItem xmlns:ds="http://schemas.openxmlformats.org/officeDocument/2006/customXml" ds:itemID="{113DB896-E076-406C-ADC6-3AA564182A16}">
   <ds:schemaRefs>
     <ds:schemaRef ds:uri="http://schemas.microsoft.com/office/2006/metadata/contentType"/>
@@ -16280,4 +16637,29 @@
     <ds:schemaRef ds:uri="http://schemas.microsoft.com/office/infopath/2007/PartnerControls"/>
   </ds:schemaRefs>
 </ds:datastoreItem>
+</file>
+
+<file path=customXml/itemProps2.xml><?xml version="1.0" encoding="utf-8"?>
+<ds:datastoreItem xmlns:ds="http://schemas.openxmlformats.org/officeDocument/2006/customXml" ds:itemID="{AC94A26D-82EB-45B7-AEA3-129FBDD1FCEB}">
+  <ds:schemaRefs>
+    <ds:schemaRef ds:uri="http://schemas.microsoft.com/office/2006/metadata/properties"/>
+    <ds:schemaRef ds:uri="http://schemas.microsoft.com/office/infopath/2007/PartnerControls"/>
+  </ds:schemaRefs>
+</ds:datastoreItem>
+</file>
+
+<file path=customXml/itemProps3.xml><?xml version="1.0" encoding="utf-8"?>
+<ds:datastoreItem xmlns:ds="http://schemas.openxmlformats.org/officeDocument/2006/customXml" ds:itemID="{8D559B33-4825-405B-ACEB-6F229225D325}">
+  <ds:schemaRefs>
+    <ds:schemaRef ds:uri="http://schemas.microsoft.com/sharepoint/v3/contenttype/forms"/>
+  </ds:schemaRefs>
+</ds:datastoreItem>
+</file>
+
+<file path=customXml/itemProps4.xml><?xml version="1.0" encoding="utf-8"?>
+<ds:datastoreItem xmlns:ds="http://schemas.openxmlformats.org/officeDocument/2006/customXml" ds:itemID="{AED06569-D703-4CEB-98AE-08845890B420}">
+  <ds:schemaRefs>
+    <ds:schemaRef ds:uri="http://schemas.openxmlformats.org/officeDocument/2006/bibliography"/>
+  </ds:schemaRefs>
+</ds:datastoreItem>
 </file>
</xml_diff>